<commit_message>
Changes (aesthetic) to the document
</commit_message>
<xml_diff>
--- a/Entrega Caso2.docx
+++ b/Entrega Caso2.docx
@@ -5,6 +5,7 @@
     <w:p>
       <w:pPr>
         <w:pStyle w:val="Ttulo"/>
+        <w:jc w:val="both"/>
         <w:rPr>
           <w:lang w:val="es-CO"/>
         </w:rPr>
@@ -18,6 +19,7 @@
     </w:p>
     <w:p>
       <w:pPr>
+        <w:jc w:val="both"/>
         <w:rPr>
           <w:lang w:val="es-CO"/>
         </w:rPr>
@@ -49,7 +51,9 @@
     </w:p>
     <w:p>
       <w:pPr>
-        <w:rPr>
+        <w:jc w:val="both"/>
+        <w:rPr>
+          <w:u w:val="single"/>
           <w:lang w:val="es-CO"/>
         </w:rPr>
       </w:pPr>
@@ -121,9 +125,12 @@
         </w:rPr>
         <w:t>un atacante por fuerza bruta entrara con relativa facilidad.</w:t>
       </w:r>
+      <w:bookmarkStart w:id="0" w:name="_GoBack"/>
+      <w:bookmarkEnd w:id="0"/>
     </w:p>
     <w:p>
       <w:pPr>
+        <w:jc w:val="both"/>
         <w:rPr>
           <w:lang w:val="es-CO"/>
         </w:rPr>
@@ -164,6 +171,7 @@
     </w:p>
     <w:p>
       <w:pPr>
+        <w:jc w:val="both"/>
         <w:rPr>
           <w:lang w:val="es-CO"/>
         </w:rPr>
@@ -207,6 +215,7 @@
     </w:p>
     <w:p>
       <w:pPr>
+        <w:jc w:val="both"/>
         <w:rPr>
           <w:lang w:val="es-CO"/>
         </w:rPr>
@@ -259,6 +268,7 @@
     </w:p>
     <w:p>
       <w:pPr>
+        <w:jc w:val="both"/>
         <w:rPr>
           <w:lang w:val="es-CO"/>
         </w:rPr>
@@ -278,6 +288,7 @@
     </w:p>
     <w:p>
       <w:pPr>
+        <w:jc w:val="both"/>
         <w:rPr>
           <w:lang w:val="es-CO"/>
         </w:rPr>
@@ -332,8 +343,6 @@
         </w:rPr>
         <w:t xml:space="preserve"> del mismo y balanceadores de carga detrás de un firewall para proteger las máquinas.  Todas estas soluciones deben ser implementadas en simultáneo ya que no se hace seguro un sistema con una puerta trasera obvia.</w:t>
       </w:r>
-      <w:bookmarkStart w:id="0" w:name="_GoBack"/>
-      <w:bookmarkEnd w:id="0"/>
     </w:p>
     <w:sectPr>
       <w:headerReference w:type="default" r:id="rId7"/>

</xml_diff>

<commit_message>
cambios docmuento de entrega
</commit_message>
<xml_diff>
--- a/Entrega Caso2.docx
+++ b/Entrega Caso2.docx
@@ -1,11 +1,11 @@
 
 <file path=word/document.xml><?xml version="1.0" encoding="utf-8"?>
-<w:document xmlns:wpc="http://schemas.microsoft.com/office/word/2010/wordprocessingCanvas" xmlns:cx="http://schemas.microsoft.com/office/drawing/2014/chartex" xmlns:cx1="http://schemas.microsoft.com/office/drawing/2015/9/8/chartex" xmlns:cx2="http://schemas.microsoft.com/office/drawing/2015/10/21/chartex" xmlns:cx3="http://schemas.microsoft.com/office/drawing/2016/5/9/chartex" xmlns:cx4="http://schemas.microsoft.com/office/drawing/2016/5/10/chartex" xmlns:cx5="http://schemas.microsoft.com/office/drawing/2016/5/11/chartex" xmlns:cx6="http://schemas.microsoft.com/office/drawing/2016/5/12/chartex" xmlns:cx7="http://schemas.microsoft.com/office/drawing/2016/5/13/chartex" xmlns:cx8="http://schemas.microsoft.com/office/drawing/2016/5/14/chartex" xmlns:mc="http://schemas.openxmlformats.org/markup-compatibility/2006" xmlns:o="urn:schemas-microsoft-com:office:office" xmlns:r="http://schemas.openxmlformats.org/officeDocument/2006/relationships" xmlns:m="http://schemas.openxmlformats.org/officeDocument/2006/math" xmlns:v="urn:schemas-microsoft-com:vml" xmlns:wp14="http://schemas.microsoft.com/office/word/2010/wordprocessingDrawing" xmlns:wp="http://schemas.openxmlformats.org/drawingml/2006/wordprocessingDrawing" xmlns:w10="urn:schemas-microsoft-com:office:word" xmlns:w="http://schemas.openxmlformats.org/wordprocessingml/2006/main" xmlns:w14="http://schemas.microsoft.com/office/word/2010/wordml" xmlns:w15="http://schemas.microsoft.com/office/word/2012/wordml" xmlns:w16se="http://schemas.microsoft.com/office/word/2015/wordml/symex" xmlns:wpg="http://schemas.microsoft.com/office/word/2010/wordprocessingGroup" xmlns:wpi="http://schemas.microsoft.com/office/word/2010/wordprocessingInk" xmlns:wne="http://schemas.microsoft.com/office/word/2006/wordml" xmlns:wps="http://schemas.microsoft.com/office/word/2010/wordprocessingShape" mc:Ignorable="w14 w15 w16se wp14">
+<w:document xmlns:wpc="http://schemas.microsoft.com/office/word/2010/wordprocessingCanvas" xmlns:cx="http://schemas.microsoft.com/office/drawing/2014/chartex" xmlns:cx1="http://schemas.microsoft.com/office/drawing/2015/9/8/chartex" xmlns:cx2="http://schemas.microsoft.com/office/drawing/2015/10/21/chartex" xmlns:cx3="http://schemas.microsoft.com/office/drawing/2016/5/9/chartex" xmlns:cx4="http://schemas.microsoft.com/office/drawing/2016/5/10/chartex" xmlns:cx5="http://schemas.microsoft.com/office/drawing/2016/5/11/chartex" xmlns:mc="http://schemas.openxmlformats.org/markup-compatibility/2006" xmlns:o="urn:schemas-microsoft-com:office:office" xmlns:r="http://schemas.openxmlformats.org/officeDocument/2006/relationships" xmlns:m="http://schemas.openxmlformats.org/officeDocument/2006/math" xmlns:v="urn:schemas-microsoft-com:vml" xmlns:wp14="http://schemas.microsoft.com/office/word/2010/wordprocessingDrawing" xmlns:wp="http://schemas.openxmlformats.org/drawingml/2006/wordprocessingDrawing" xmlns:w10="urn:schemas-microsoft-com:office:word" xmlns:w="http://schemas.openxmlformats.org/wordprocessingml/2006/main" xmlns:w14="http://schemas.microsoft.com/office/word/2010/wordml" xmlns:w15="http://schemas.microsoft.com/office/word/2012/wordml" xmlns:w16se="http://schemas.microsoft.com/office/word/2015/wordml/symex" xmlns:wpg="http://schemas.microsoft.com/office/word/2010/wordprocessingGroup" xmlns:wpi="http://schemas.microsoft.com/office/word/2010/wordprocessingInk" xmlns:wne="http://schemas.microsoft.com/office/word/2006/wordml" xmlns:wps="http://schemas.microsoft.com/office/word/2010/wordprocessingShape" mc:Ignorable="w14 w15 w16se wp14">
   <w:body>
     <w:p>
       <w:pPr>
-        <w:pStyle w:val="Ttulo"/>
-        <w:jc w:val="both"/>
+        <w:pStyle w:val="Title"/>
+        <w:jc w:val="center"/>
         <w:rPr>
           <w:lang w:val="es-CO"/>
         </w:rPr>
@@ -24,112 +24,563 @@
           <w:lang w:val="es-CO"/>
         </w:rPr>
       </w:pPr>
-      <w:r>
-        <w:rPr>
-          <w:lang w:val="es-CO"/>
-        </w:rPr>
-        <w:t>Como todo sistema, la mayor debilidad del mismo está en su eslabón más débil. En este caso, como en muchos otros su eslabón débil está en los usuarios, quienes seguramente no serán cuidadosos con sus contraseñas de acceso</w:t>
-      </w:r>
-      <w:r>
-        <w:rPr>
-          <w:lang w:val="es-CO"/>
-        </w:rPr>
-        <w:t xml:space="preserve"> o protección de los equipos donde acceden</w:t>
-      </w:r>
-      <w:r>
-        <w:rPr>
-          <w:lang w:val="es-CO"/>
-        </w:rPr>
-        <w:t>.</w:t>
-      </w:r>
-      <w:r>
-        <w:rPr>
-          <w:lang w:val="es-CO"/>
-        </w:rPr>
-        <w:t xml:space="preserve"> Esto daría accesos indebidos a personas maliciosas.</w:t>
-      </w:r>
-    </w:p>
-    <w:p>
-      <w:pPr>
-        <w:jc w:val="both"/>
-        <w:rPr>
+    </w:p>
+    <w:p>
+      <w:pPr>
+        <w:jc w:val="both"/>
+        <w:rPr>
+          <w:lang w:val="es-CO"/>
+        </w:rPr>
+      </w:pPr>
+    </w:p>
+    <w:p>
+      <w:pPr>
+        <w:jc w:val="both"/>
+        <w:rPr>
+          <w:b/>
+          <w:sz w:val="28"/>
+          <w:szCs w:val="28"/>
           <w:u w:val="single"/>
           <w:lang w:val="es-CO"/>
         </w:rPr>
       </w:pPr>
       <w:r>
         <w:rPr>
-          <w:lang w:val="es-CO"/>
-        </w:rPr>
-        <w:t xml:space="preserve">Para el sistema de apoyo a Colpensiones se instauraron muchos diferentes algoritmos de </w:t>
+          <w:b/>
+          <w:sz w:val="28"/>
+          <w:szCs w:val="28"/>
+          <w:u w:val="single"/>
+          <w:lang w:val="es-CO"/>
+        </w:rPr>
+        <w:t>Amenazas:</w:t>
+      </w:r>
+    </w:p>
+    <w:p>
+      <w:pPr>
+        <w:pStyle w:val="ListParagraph"/>
+        <w:numPr>
+          <w:ilvl w:val="0"/>
+          <w:numId w:val="4"/>
+        </w:numPr>
+        <w:jc w:val="both"/>
+        <w:rPr>
+          <w:lang w:val="es-CO"/>
+        </w:rPr>
+      </w:pPr>
+      <w:r>
+        <w:rPr>
+          <w:lang w:val="es-CO"/>
+        </w:rPr>
+        <w:t>Suplantación de</w:t>
+      </w:r>
+      <w:r>
+        <w:rPr>
+          <w:lang w:val="es-CO"/>
+        </w:rPr>
+        <w:t xml:space="preserve"> usuarios.</w:t>
+      </w:r>
+      <w:r>
+        <w:rPr>
+          <w:lang w:val="es-CO"/>
+        </w:rPr>
+        <w:t xml:space="preserve"> Si esta amenaza se concreta, se podría acceder a la información privada del usuario y/o a la información sensible de la empresa dependiendo de los permisos del usuario.</w:t>
+      </w:r>
+    </w:p>
+    <w:p>
+      <w:pPr>
+        <w:pStyle w:val="ListParagraph"/>
+        <w:numPr>
+          <w:ilvl w:val="0"/>
+          <w:numId w:val="4"/>
+        </w:numPr>
+        <w:jc w:val="both"/>
+        <w:rPr>
+          <w:lang w:val="es-CO"/>
+        </w:rPr>
+      </w:pPr>
+      <w:r>
+        <w:rPr>
+          <w:lang w:val="es-CO"/>
+        </w:rPr>
+        <w:t>Robo de datos almacenaos en el sistema.</w:t>
+      </w:r>
+    </w:p>
+    <w:p>
+      <w:pPr>
+        <w:pStyle w:val="ListParagraph"/>
+        <w:numPr>
+          <w:ilvl w:val="0"/>
+          <w:numId w:val="4"/>
+        </w:numPr>
+        <w:jc w:val="both"/>
+        <w:rPr>
+          <w:lang w:val="es-CO"/>
+        </w:rPr>
+      </w:pPr>
+      <w:r>
+        <w:rPr>
+          <w:lang w:val="es-CO"/>
+        </w:rPr>
+        <w:t>Perdida de la información por destrucción de la infraestructura de almacenamiento o borrado de datos.</w:t>
+      </w:r>
+    </w:p>
+    <w:p>
+      <w:pPr>
+        <w:pStyle w:val="ListParagraph"/>
+        <w:numPr>
+          <w:ilvl w:val="0"/>
+          <w:numId w:val="4"/>
+        </w:numPr>
+        <w:jc w:val="both"/>
+        <w:rPr>
+          <w:lang w:val="es-CO"/>
+        </w:rPr>
+      </w:pPr>
+      <w:r>
+        <w:rPr>
+          <w:lang w:val="es-CO"/>
+        </w:rPr>
+        <w:t>Si se cae la conexión con el servidor principal, no se puede prestar el servicio.</w:t>
+      </w:r>
+    </w:p>
+    <w:p>
+      <w:pPr>
+        <w:pStyle w:val="ListParagraph"/>
+        <w:numPr>
+          <w:ilvl w:val="0"/>
+          <w:numId w:val="4"/>
+        </w:numPr>
+        <w:jc w:val="both"/>
+        <w:rPr>
+          <w:lang w:val="es-CO"/>
+        </w:rPr>
+      </w:pPr>
+      <w:r>
+        <w:rPr>
+          <w:lang w:val="es-CO"/>
+        </w:rPr>
+        <w:t xml:space="preserve">Interceptar las comunicaciones entre el servidor y un cliente. </w:t>
+      </w:r>
+    </w:p>
+    <w:p>
+      <w:pPr>
+        <w:jc w:val="both"/>
+        <w:rPr>
+          <w:lang w:val="es-CO"/>
+        </w:rPr>
+      </w:pPr>
+    </w:p>
+    <w:p>
+      <w:pPr>
+        <w:jc w:val="both"/>
+        <w:rPr>
+          <w:b/>
+          <w:sz w:val="28"/>
+          <w:szCs w:val="28"/>
+          <w:u w:val="single"/>
+          <w:lang w:val="es-CO"/>
+        </w:rPr>
+      </w:pPr>
+      <w:r>
+        <w:rPr>
+          <w:b/>
+          <w:sz w:val="28"/>
+          <w:szCs w:val="28"/>
+          <w:u w:val="single"/>
+          <w:lang w:val="es-CO"/>
+        </w:rPr>
+        <w:t>Vulnerabilidades:</w:t>
+      </w:r>
+    </w:p>
+    <w:p>
+      <w:pPr>
+        <w:pStyle w:val="ListParagraph"/>
+        <w:numPr>
+          <w:ilvl w:val="0"/>
+          <w:numId w:val="6"/>
+        </w:numPr>
+        <w:jc w:val="both"/>
+        <w:rPr>
+          <w:lang w:val="es-CO"/>
+        </w:rPr>
+      </w:pPr>
+    </w:p>
+    <w:p>
+      <w:pPr>
+        <w:pStyle w:val="ListParagraph"/>
+        <w:numPr>
+          <w:ilvl w:val="0"/>
+          <w:numId w:val="6"/>
+        </w:numPr>
+        <w:jc w:val="both"/>
+        <w:rPr>
+          <w:lang w:val="es-CO"/>
+        </w:rPr>
+      </w:pPr>
+      <w:r>
+        <w:rPr>
+          <w:lang w:val="es-CO"/>
+        </w:rPr>
+        <w:t>Contraseñas débiles y fáciles de encontrar con un “</w:t>
       </w:r>
       <w:proofErr w:type="spellStart"/>
       <w:r>
         <w:rPr>
           <w:lang w:val="es-CO"/>
         </w:rPr>
-        <w:t>encriptamiento</w:t>
+        <w:t>password-craker</w:t>
       </w:r>
       <w:proofErr w:type="spellEnd"/>
       <w:r>
         <w:rPr>
           <w:lang w:val="es-CO"/>
         </w:rPr>
-        <w:t xml:space="preserve"> para probar los mismos.</w:t>
-      </w:r>
-      <w:r>
-        <w:rPr>
-          <w:lang w:val="es-CO"/>
-        </w:rPr>
-        <w:t xml:space="preserve"> Se sabe que algunos de ellos ya </w:t>
-      </w:r>
-      <w:r>
-        <w:rPr>
-          <w:lang w:val="es-CO"/>
-        </w:rPr>
-        <w:t xml:space="preserve">han sido vulnerados y </w:t>
-      </w:r>
-      <w:r>
-        <w:rPr>
-          <w:lang w:val="es-CO"/>
-        </w:rPr>
-        <w:t>están fuera de uso, como el DES y RC4</w:t>
-      </w:r>
-      <w:r>
-        <w:rPr>
-          <w:lang w:val="es-CO"/>
-        </w:rPr>
-        <w:t>, por ende, su fiabilidad es dudosa.</w:t>
-      </w:r>
-      <w:r>
-        <w:rPr>
-          <w:lang w:val="es-CO"/>
-        </w:rPr>
-        <w:t xml:space="preserve"> Esto permi</w:t>
-      </w:r>
-      <w:r>
-        <w:rPr>
-          <w:lang w:val="es-CO"/>
-        </w:rPr>
-        <w:t>ti</w:t>
-      </w:r>
-      <w:r>
-        <w:rPr>
-          <w:lang w:val="es-CO"/>
-        </w:rPr>
-        <w:t xml:space="preserve">ría que </w:t>
-      </w:r>
-      <w:r>
-        <w:rPr>
-          <w:lang w:val="es-CO"/>
-        </w:rPr>
-        <w:t>un atacante por fuerza bruta entrara con relativa facilidad.</w:t>
-      </w:r>
+        <w:t>”.</w:t>
+      </w:r>
+    </w:p>
+    <w:p>
+      <w:pPr>
+        <w:pStyle w:val="ListParagraph"/>
+        <w:numPr>
+          <w:ilvl w:val="0"/>
+          <w:numId w:val="6"/>
+        </w:numPr>
+        <w:jc w:val="both"/>
+        <w:rPr>
+          <w:lang w:val="es-CO"/>
+        </w:rPr>
+      </w:pPr>
+      <w:r>
+        <w:rPr>
+          <w:lang w:val="es-CO"/>
+        </w:rPr>
+        <w:t>Algoritmos de cifrado vulnerables.</w:t>
+      </w:r>
+    </w:p>
+    <w:p>
+      <w:pPr>
+        <w:pStyle w:val="ListParagraph"/>
+        <w:numPr>
+          <w:ilvl w:val="0"/>
+          <w:numId w:val="6"/>
+        </w:numPr>
+        <w:jc w:val="both"/>
+        <w:rPr>
+          <w:lang w:val="es-CO"/>
+        </w:rPr>
+      </w:pPr>
+      <w:r>
+        <w:rPr>
+          <w:lang w:val="es-CO"/>
+        </w:rPr>
+        <w:t xml:space="preserve">La información es guardada en un único servidor, lo que deja el sistema vulnerable a perdida de información. </w:t>
+      </w:r>
+    </w:p>
+    <w:p>
+      <w:pPr>
+        <w:pStyle w:val="ListParagraph"/>
+        <w:numPr>
+          <w:ilvl w:val="0"/>
+          <w:numId w:val="6"/>
+        </w:numPr>
+        <w:jc w:val="both"/>
+        <w:rPr>
+          <w:lang w:val="es-CO"/>
+        </w:rPr>
+      </w:pPr>
+      <w:r>
+        <w:rPr>
+          <w:lang w:val="es-CO"/>
+        </w:rPr>
+        <w:t xml:space="preserve">No se implementa ningún control sobre la cantidad de peticiones hechas por un cliente lo que deja el servidor vulnerable a un ataque DOS. </w:t>
+      </w:r>
+    </w:p>
+    <w:p>
+      <w:pPr>
+        <w:jc w:val="both"/>
+        <w:rPr>
+          <w:b/>
+          <w:sz w:val="28"/>
+          <w:szCs w:val="28"/>
+          <w:u w:val="single"/>
+          <w:lang w:val="es-CO"/>
+        </w:rPr>
+      </w:pPr>
+      <w:r>
+        <w:rPr>
+          <w:b/>
+          <w:sz w:val="28"/>
+          <w:szCs w:val="28"/>
+          <w:u w:val="single"/>
+          <w:lang w:val="es-CO"/>
+        </w:rPr>
+        <w:t>Soluciones:</w:t>
+      </w:r>
+    </w:p>
+    <w:p>
+      <w:pPr>
+        <w:pStyle w:val="ListParagraph"/>
+        <w:numPr>
+          <w:ilvl w:val="0"/>
+          <w:numId w:val="7"/>
+        </w:numPr>
+        <w:jc w:val="both"/>
+        <w:rPr>
+          <w:lang w:val="es-CO"/>
+        </w:rPr>
+      </w:pPr>
       <w:bookmarkStart w:id="0" w:name="_GoBack"/>
       <w:bookmarkEnd w:id="0"/>
     </w:p>
     <w:p>
       <w:pPr>
+        <w:pStyle w:val="ListParagraph"/>
+        <w:numPr>
+          <w:ilvl w:val="0"/>
+          <w:numId w:val="7"/>
+        </w:numPr>
+        <w:jc w:val="both"/>
+        <w:rPr>
+          <w:lang w:val="es-CO"/>
+        </w:rPr>
+      </w:pPr>
+      <w:r>
+        <w:rPr>
+          <w:lang w:val="es-CO"/>
+        </w:rPr>
+        <w:t>Se podría implementar campañas de sensibilización acerca de la importancia de guardar de manera correcta las contraseñas, como hacerlo y como se puede ver afectado un usuario que no haga esto de manera correcta.</w:t>
+      </w:r>
+      <w:r>
+        <w:rPr>
+          <w:lang w:val="es-CO"/>
+        </w:rPr>
+        <w:t xml:space="preserve"> Esto es importante ya que la mayoría de los usuarios no son conscientes de lo importante que puede llegar a ser mantener sus contraseñas secretas, ni de todo lo que pueden llegar a perder si alguien que sabe usarla la conoce. </w:t>
+      </w:r>
+      <w:r>
+        <w:rPr>
+          <w:lang w:val="es-CO"/>
+        </w:rPr>
+        <w:t xml:space="preserve">Así mismo se les podría enseñar a los usuarios a generar contraseñas de buena calidad que sean difíciles de encontrar. </w:t>
+      </w:r>
+      <w:r>
+        <w:rPr>
+          <w:lang w:val="es-CO"/>
+        </w:rPr>
+        <w:t>Esto iría de la mano con la propuesta anterior, y se debe a que los usuarios del común no entienden cómo funcionan las contraseñas ni los “</w:t>
+      </w:r>
+      <w:proofErr w:type="spellStart"/>
+      <w:r>
+        <w:rPr>
+          <w:lang w:val="es-CO"/>
+        </w:rPr>
+        <w:t>password</w:t>
+      </w:r>
+      <w:proofErr w:type="spellEnd"/>
+      <w:r>
+        <w:rPr>
+          <w:lang w:val="es-CO"/>
+        </w:rPr>
+        <w:t xml:space="preserve">-crackers” y no deben saber qué es una buena contraseña y qué no. De nada sirve que los usuarios quieran tener buenas contraseñas y las guarden bien si no se les da el conocimiento necesario para generar buenas contraseñas. Además, no es un conocimiento complicado. </w:t>
+      </w:r>
+    </w:p>
+    <w:p>
+      <w:pPr>
+        <w:pStyle w:val="ListParagraph"/>
+        <w:numPr>
+          <w:ilvl w:val="0"/>
+          <w:numId w:val="7"/>
+        </w:numPr>
+        <w:jc w:val="both"/>
+        <w:rPr>
+          <w:lang w:val="es-CO"/>
+        </w:rPr>
+      </w:pPr>
+      <w:r>
+        <w:rPr>
+          <w:lang w:val="es-CO"/>
+        </w:rPr>
+        <w:t>Se pueden implementar algoritmos de cifrado un poco más p</w:t>
+      </w:r>
+      <w:r>
+        <w:rPr>
+          <w:lang w:val="es-CO"/>
+        </w:rPr>
+        <w:t xml:space="preserve">esados pero que son más seguros. En este punto valdría la pena hacer un análisis detallado sobre la importancia de la confidencialidad de cada tramo de la comunicación y la importancia de una respuesta rápida. Ya que, algoritmos más seguros implican más tiempo de cálculo lo que vuelve al sistema más lento. </w:t>
+      </w:r>
+    </w:p>
+    <w:p>
+      <w:pPr>
+        <w:pStyle w:val="ListParagraph"/>
+        <w:numPr>
+          <w:ilvl w:val="0"/>
+          <w:numId w:val="7"/>
+        </w:numPr>
+        <w:jc w:val="both"/>
+        <w:rPr>
+          <w:lang w:val="es-CO"/>
+        </w:rPr>
+      </w:pPr>
+      <w:r>
+        <w:rPr>
+          <w:lang w:val="es-CO"/>
+        </w:rPr>
+        <w:lastRenderedPageBreak/>
+        <w:t xml:space="preserve">Se podría implementar un sistema de redundancia de información de tipo “back-up” que permita recuperar la información en caso de falla. </w:t>
+      </w:r>
+      <w:r>
+        <w:rPr>
+          <w:lang w:val="es-CO"/>
+        </w:rPr>
+        <w:t xml:space="preserve"> De nuevo, esta estrategia requiere de un análisis profundo de la importancia de los datos. No necesariamente se quiere poder recuperar todos los datos en caso de falla y además hay que determinar qué tipos de fallas se van a considerar. Por ejemplo, ¿los datos son tan esenciales que se tendrán planes de contingencia ante fallas tan graves como la destrucción de toda la sede de la entidad?  O, ¿solo tendremos en cuenta la posibilidad de que el servidor se dañe? Esto implica medidas muy diferentes y también costos muy diferentes. La primera opción requiere tener un respaldo constante en otra sede y la segunda solo tener un servidor de respaldo.</w:t>
+      </w:r>
+    </w:p>
+    <w:p>
+      <w:pPr>
+        <w:pStyle w:val="ListParagraph"/>
+        <w:numPr>
+          <w:ilvl w:val="0"/>
+          <w:numId w:val="7"/>
+        </w:numPr>
+        <w:jc w:val="both"/>
+        <w:rPr>
+          <w:lang w:val="es-CO"/>
+        </w:rPr>
+      </w:pPr>
+      <w:r>
+        <w:rPr>
+          <w:lang w:val="es-CO"/>
+        </w:rPr>
+        <w:t>Se debería implementar en el protocolo de conexión un control sobre el número de peticiones hechas por un mismo usuario para evitar ataques DOS.</w:t>
+      </w:r>
+      <w:r>
+        <w:rPr>
+          <w:lang w:val="es-CO"/>
+        </w:rPr>
+        <w:t xml:space="preserve"> Esto se puede hacer directamente en el código del protocolo al leer la IP del cliente y contar el número de peticiones hechas. Se debe establecer lo que es un número de peticiones normal y máximo. Al establecer esto el sistema quedaría protegido ante ataques DOS. </w:t>
+      </w:r>
+    </w:p>
+    <w:p>
+      <w:pPr>
+        <w:rPr>
+          <w:lang w:val="es-CO"/>
+        </w:rPr>
+      </w:pPr>
+    </w:p>
+    <w:p>
+      <w:pPr>
+        <w:rPr>
+          <w:lang w:val="es-CO"/>
+        </w:rPr>
+      </w:pPr>
+    </w:p>
+    <w:p>
+      <w:pPr>
+        <w:jc w:val="both"/>
+        <w:rPr>
+          <w:lang w:val="es-CO"/>
+        </w:rPr>
+      </w:pPr>
+      <w:r>
+        <w:rPr>
+          <w:lang w:val="es-CO"/>
+        </w:rPr>
+        <w:t>Como todo sistema, la mayor debilidad del mismo está en su eslabón más débil. En este caso, como en muchos otros su eslabón débil está en los usuarios, quienes seguramente no serán cuidadosos con sus contraseñas de acceso</w:t>
+      </w:r>
+      <w:r>
+        <w:rPr>
+          <w:lang w:val="es-CO"/>
+        </w:rPr>
+        <w:t xml:space="preserve"> o protección de los equipos donde acceden</w:t>
+      </w:r>
+      <w:r>
+        <w:rPr>
+          <w:lang w:val="es-CO"/>
+        </w:rPr>
+        <w:t>.</w:t>
+      </w:r>
+      <w:r>
+        <w:rPr>
+          <w:lang w:val="es-CO"/>
+        </w:rPr>
+        <w:t xml:space="preserve"> Esto daría accesos indebidos a personas maliciosas.</w:t>
+      </w:r>
+    </w:p>
+    <w:p>
+      <w:pPr>
+        <w:jc w:val="both"/>
+        <w:rPr>
+          <w:lang w:val="es-CO"/>
+        </w:rPr>
+      </w:pPr>
+      <w:r>
+        <w:rPr>
+          <w:lang w:val="es-CO"/>
+        </w:rPr>
+        <w:t xml:space="preserve">Para el sistema de apoyo a Colpensiones se instauraron muchos diferentes algoritmos de </w:t>
+      </w:r>
+      <w:r>
+        <w:rPr>
+          <w:lang w:val="es-CO"/>
+        </w:rPr>
+        <w:t>cifrado</w:t>
+      </w:r>
+      <w:r>
+        <w:rPr>
+          <w:lang w:val="es-CO"/>
+        </w:rPr>
+        <w:t xml:space="preserve"> para probar los mismos.</w:t>
+      </w:r>
+      <w:r>
+        <w:rPr>
+          <w:lang w:val="es-CO"/>
+        </w:rPr>
+        <w:t xml:space="preserve"> Se sabe que algunos de ellos ya </w:t>
+      </w:r>
+      <w:r>
+        <w:rPr>
+          <w:lang w:val="es-CO"/>
+        </w:rPr>
+        <w:t xml:space="preserve">han sido vulnerados y </w:t>
+      </w:r>
+      <w:r>
+        <w:rPr>
+          <w:lang w:val="es-CO"/>
+        </w:rPr>
+        <w:t>están fuera de uso, como el DES y RC4</w:t>
+      </w:r>
+      <w:r>
+        <w:rPr>
+          <w:lang w:val="es-CO"/>
+        </w:rPr>
+        <w:t>, por ende, su fiabilidad es dudosa.</w:t>
+      </w:r>
+      <w:r>
+        <w:rPr>
+          <w:lang w:val="es-CO"/>
+        </w:rPr>
+        <w:t xml:space="preserve"> Esto permi</w:t>
+      </w:r>
+      <w:r>
+        <w:rPr>
+          <w:lang w:val="es-CO"/>
+        </w:rPr>
+        <w:t>ti</w:t>
+      </w:r>
+      <w:r>
+        <w:rPr>
+          <w:lang w:val="es-CO"/>
+        </w:rPr>
+        <w:t xml:space="preserve">ría que </w:t>
+      </w:r>
+      <w:r>
+        <w:rPr>
+          <w:lang w:val="es-CO"/>
+        </w:rPr>
+        <w:t>un atacante por fuerza bruta entrara con relativa facilidad.</w:t>
+      </w:r>
+    </w:p>
+    <w:p>
+      <w:pPr>
         <w:jc w:val="both"/>
         <w:rPr>
           <w:lang w:val="es-CO"/>
@@ -297,6 +748,7 @@
         <w:rPr>
           <w:lang w:val="es-CO"/>
         </w:rPr>
+        <w:lastRenderedPageBreak/>
         <w:t xml:space="preserve">Para solucionar todas estas debilidades del sistema </w:t>
       </w:r>
       <w:r>
@@ -356,7 +808,7 @@
 </file>
 
 <file path=word/endnotes.xml><?xml version="1.0" encoding="utf-8"?>
-<w:endnotes xmlns:wpc="http://schemas.microsoft.com/office/word/2010/wordprocessingCanvas" xmlns:cx="http://schemas.microsoft.com/office/drawing/2014/chartex" xmlns:cx1="http://schemas.microsoft.com/office/drawing/2015/9/8/chartex" xmlns:cx2="http://schemas.microsoft.com/office/drawing/2015/10/21/chartex" xmlns:cx3="http://schemas.microsoft.com/office/drawing/2016/5/9/chartex" xmlns:cx4="http://schemas.microsoft.com/office/drawing/2016/5/10/chartex" xmlns:cx5="http://schemas.microsoft.com/office/drawing/2016/5/11/chartex" xmlns:cx6="http://schemas.microsoft.com/office/drawing/2016/5/12/chartex" xmlns:cx7="http://schemas.microsoft.com/office/drawing/2016/5/13/chartex" xmlns:cx8="http://schemas.microsoft.com/office/drawing/2016/5/14/chartex" xmlns:mc="http://schemas.openxmlformats.org/markup-compatibility/2006" xmlns:o="urn:schemas-microsoft-com:office:office" xmlns:r="http://schemas.openxmlformats.org/officeDocument/2006/relationships" xmlns:m="http://schemas.openxmlformats.org/officeDocument/2006/math" xmlns:v="urn:schemas-microsoft-com:vml" xmlns:wp14="http://schemas.microsoft.com/office/word/2010/wordprocessingDrawing" xmlns:wp="http://schemas.openxmlformats.org/drawingml/2006/wordprocessingDrawing" xmlns:w10="urn:schemas-microsoft-com:office:word" xmlns:w="http://schemas.openxmlformats.org/wordprocessingml/2006/main" xmlns:w14="http://schemas.microsoft.com/office/word/2010/wordml" xmlns:w15="http://schemas.microsoft.com/office/word/2012/wordml" xmlns:w16se="http://schemas.microsoft.com/office/word/2015/wordml/symex" xmlns:wpg="http://schemas.microsoft.com/office/word/2010/wordprocessingGroup" xmlns:wpi="http://schemas.microsoft.com/office/word/2010/wordprocessingInk" xmlns:wne="http://schemas.microsoft.com/office/word/2006/wordml" xmlns:wps="http://schemas.microsoft.com/office/word/2010/wordprocessingShape" mc:Ignorable="w14 w15 w16se wp14">
+<w:endnotes xmlns:wpc="http://schemas.microsoft.com/office/word/2010/wordprocessingCanvas" xmlns:cx="http://schemas.microsoft.com/office/drawing/2014/chartex" xmlns:cx1="http://schemas.microsoft.com/office/drawing/2015/9/8/chartex" xmlns:cx2="http://schemas.microsoft.com/office/drawing/2015/10/21/chartex" xmlns:cx3="http://schemas.microsoft.com/office/drawing/2016/5/9/chartex" xmlns:cx4="http://schemas.microsoft.com/office/drawing/2016/5/10/chartex" xmlns:cx5="http://schemas.microsoft.com/office/drawing/2016/5/11/chartex" xmlns:mc="http://schemas.openxmlformats.org/markup-compatibility/2006" xmlns:o="urn:schemas-microsoft-com:office:office" xmlns:r="http://schemas.openxmlformats.org/officeDocument/2006/relationships" xmlns:m="http://schemas.openxmlformats.org/officeDocument/2006/math" xmlns:v="urn:schemas-microsoft-com:vml" xmlns:wp14="http://schemas.microsoft.com/office/word/2010/wordprocessingDrawing" xmlns:wp="http://schemas.openxmlformats.org/drawingml/2006/wordprocessingDrawing" xmlns:w10="urn:schemas-microsoft-com:office:word" xmlns:w="http://schemas.openxmlformats.org/wordprocessingml/2006/main" xmlns:w14="http://schemas.microsoft.com/office/word/2010/wordml" xmlns:w15="http://schemas.microsoft.com/office/word/2012/wordml" xmlns:w16se="http://schemas.microsoft.com/office/word/2015/wordml/symex" xmlns:wpg="http://schemas.microsoft.com/office/word/2010/wordprocessingGroup" xmlns:wpi="http://schemas.microsoft.com/office/word/2010/wordprocessingInk" xmlns:wne="http://schemas.microsoft.com/office/word/2006/wordml" xmlns:wps="http://schemas.microsoft.com/office/word/2010/wordprocessingShape" mc:Ignorable="w14 w15 w16se wp14">
   <w:endnote w:type="separator" w:id="-1">
     <w:p>
       <w:pPr>
@@ -381,7 +833,7 @@
 </file>
 
 <file path=word/footnotes.xml><?xml version="1.0" encoding="utf-8"?>
-<w:footnotes xmlns:wpc="http://schemas.microsoft.com/office/word/2010/wordprocessingCanvas" xmlns:cx="http://schemas.microsoft.com/office/drawing/2014/chartex" xmlns:cx1="http://schemas.microsoft.com/office/drawing/2015/9/8/chartex" xmlns:cx2="http://schemas.microsoft.com/office/drawing/2015/10/21/chartex" xmlns:cx3="http://schemas.microsoft.com/office/drawing/2016/5/9/chartex" xmlns:cx4="http://schemas.microsoft.com/office/drawing/2016/5/10/chartex" xmlns:cx5="http://schemas.microsoft.com/office/drawing/2016/5/11/chartex" xmlns:cx6="http://schemas.microsoft.com/office/drawing/2016/5/12/chartex" xmlns:cx7="http://schemas.microsoft.com/office/drawing/2016/5/13/chartex" xmlns:cx8="http://schemas.microsoft.com/office/drawing/2016/5/14/chartex" xmlns:mc="http://schemas.openxmlformats.org/markup-compatibility/2006" xmlns:o="urn:schemas-microsoft-com:office:office" xmlns:r="http://schemas.openxmlformats.org/officeDocument/2006/relationships" xmlns:m="http://schemas.openxmlformats.org/officeDocument/2006/math" xmlns:v="urn:schemas-microsoft-com:vml" xmlns:wp14="http://schemas.microsoft.com/office/word/2010/wordprocessingDrawing" xmlns:wp="http://schemas.openxmlformats.org/drawingml/2006/wordprocessingDrawing" xmlns:w10="urn:schemas-microsoft-com:office:word" xmlns:w="http://schemas.openxmlformats.org/wordprocessingml/2006/main" xmlns:w14="http://schemas.microsoft.com/office/word/2010/wordml" xmlns:w15="http://schemas.microsoft.com/office/word/2012/wordml" xmlns:w16se="http://schemas.microsoft.com/office/word/2015/wordml/symex" xmlns:wpg="http://schemas.microsoft.com/office/word/2010/wordprocessingGroup" xmlns:wpi="http://schemas.microsoft.com/office/word/2010/wordprocessingInk" xmlns:wne="http://schemas.microsoft.com/office/word/2006/wordml" xmlns:wps="http://schemas.microsoft.com/office/word/2010/wordprocessingShape" mc:Ignorable="w14 w15 w16se wp14">
+<w:footnotes xmlns:wpc="http://schemas.microsoft.com/office/word/2010/wordprocessingCanvas" xmlns:cx="http://schemas.microsoft.com/office/drawing/2014/chartex" xmlns:cx1="http://schemas.microsoft.com/office/drawing/2015/9/8/chartex" xmlns:cx2="http://schemas.microsoft.com/office/drawing/2015/10/21/chartex" xmlns:cx3="http://schemas.microsoft.com/office/drawing/2016/5/9/chartex" xmlns:cx4="http://schemas.microsoft.com/office/drawing/2016/5/10/chartex" xmlns:cx5="http://schemas.microsoft.com/office/drawing/2016/5/11/chartex" xmlns:mc="http://schemas.openxmlformats.org/markup-compatibility/2006" xmlns:o="urn:schemas-microsoft-com:office:office" xmlns:r="http://schemas.openxmlformats.org/officeDocument/2006/relationships" xmlns:m="http://schemas.openxmlformats.org/officeDocument/2006/math" xmlns:v="urn:schemas-microsoft-com:vml" xmlns:wp14="http://schemas.microsoft.com/office/word/2010/wordprocessingDrawing" xmlns:wp="http://schemas.openxmlformats.org/drawingml/2006/wordprocessingDrawing" xmlns:w10="urn:schemas-microsoft-com:office:word" xmlns:w="http://schemas.openxmlformats.org/wordprocessingml/2006/main" xmlns:w14="http://schemas.microsoft.com/office/word/2010/wordml" xmlns:w15="http://schemas.microsoft.com/office/word/2012/wordml" xmlns:w16se="http://schemas.microsoft.com/office/word/2015/wordml/symex" xmlns:wpg="http://schemas.microsoft.com/office/word/2010/wordprocessingGroup" xmlns:wpi="http://schemas.microsoft.com/office/word/2010/wordprocessingInk" xmlns:wne="http://schemas.microsoft.com/office/word/2006/wordml" xmlns:wps="http://schemas.microsoft.com/office/word/2010/wordprocessingShape" mc:Ignorable="w14 w15 w16se wp14">
   <w:footnote w:type="separator" w:id="-1">
     <w:p>
       <w:pPr>
@@ -406,10 +858,10 @@
 </file>
 
 <file path=word/header1.xml><?xml version="1.0" encoding="utf-8"?>
-<w:hdr xmlns:wpc="http://schemas.microsoft.com/office/word/2010/wordprocessingCanvas" xmlns:cx="http://schemas.microsoft.com/office/drawing/2014/chartex" xmlns:cx1="http://schemas.microsoft.com/office/drawing/2015/9/8/chartex" xmlns:cx2="http://schemas.microsoft.com/office/drawing/2015/10/21/chartex" xmlns:cx3="http://schemas.microsoft.com/office/drawing/2016/5/9/chartex" xmlns:cx4="http://schemas.microsoft.com/office/drawing/2016/5/10/chartex" xmlns:cx5="http://schemas.microsoft.com/office/drawing/2016/5/11/chartex" xmlns:cx6="http://schemas.microsoft.com/office/drawing/2016/5/12/chartex" xmlns:cx7="http://schemas.microsoft.com/office/drawing/2016/5/13/chartex" xmlns:cx8="http://schemas.microsoft.com/office/drawing/2016/5/14/chartex" xmlns:mc="http://schemas.openxmlformats.org/markup-compatibility/2006" xmlns:o="urn:schemas-microsoft-com:office:office" xmlns:r="http://schemas.openxmlformats.org/officeDocument/2006/relationships" xmlns:m="http://schemas.openxmlformats.org/officeDocument/2006/math" xmlns:v="urn:schemas-microsoft-com:vml" xmlns:wp14="http://schemas.microsoft.com/office/word/2010/wordprocessingDrawing" xmlns:wp="http://schemas.openxmlformats.org/drawingml/2006/wordprocessingDrawing" xmlns:w10="urn:schemas-microsoft-com:office:word" xmlns:w="http://schemas.openxmlformats.org/wordprocessingml/2006/main" xmlns:w14="http://schemas.microsoft.com/office/word/2010/wordml" xmlns:w15="http://schemas.microsoft.com/office/word/2012/wordml" xmlns:w16se="http://schemas.microsoft.com/office/word/2015/wordml/symex" xmlns:wpg="http://schemas.microsoft.com/office/word/2010/wordprocessingGroup" xmlns:wpi="http://schemas.microsoft.com/office/word/2010/wordprocessingInk" xmlns:wne="http://schemas.microsoft.com/office/word/2006/wordml" xmlns:wps="http://schemas.microsoft.com/office/word/2010/wordprocessingShape" mc:Ignorable="w14 w15 w16se wp14">
+<w:hdr xmlns:wpc="http://schemas.microsoft.com/office/word/2010/wordprocessingCanvas" xmlns:cx="http://schemas.microsoft.com/office/drawing/2014/chartex" xmlns:cx1="http://schemas.microsoft.com/office/drawing/2015/9/8/chartex" xmlns:cx2="http://schemas.microsoft.com/office/drawing/2015/10/21/chartex" xmlns:cx3="http://schemas.microsoft.com/office/drawing/2016/5/9/chartex" xmlns:cx4="http://schemas.microsoft.com/office/drawing/2016/5/10/chartex" xmlns:cx5="http://schemas.microsoft.com/office/drawing/2016/5/11/chartex" xmlns:mc="http://schemas.openxmlformats.org/markup-compatibility/2006" xmlns:o="urn:schemas-microsoft-com:office:office" xmlns:r="http://schemas.openxmlformats.org/officeDocument/2006/relationships" xmlns:m="http://schemas.openxmlformats.org/officeDocument/2006/math" xmlns:v="urn:schemas-microsoft-com:vml" xmlns:wp14="http://schemas.microsoft.com/office/word/2010/wordprocessingDrawing" xmlns:wp="http://schemas.openxmlformats.org/drawingml/2006/wordprocessingDrawing" xmlns:w10="urn:schemas-microsoft-com:office:word" xmlns:w="http://schemas.openxmlformats.org/wordprocessingml/2006/main" xmlns:w14="http://schemas.microsoft.com/office/word/2010/wordml" xmlns:w15="http://schemas.microsoft.com/office/word/2012/wordml" xmlns:w16se="http://schemas.microsoft.com/office/word/2015/wordml/symex" xmlns:wpg="http://schemas.microsoft.com/office/word/2010/wordprocessingGroup" xmlns:wpi="http://schemas.microsoft.com/office/word/2010/wordprocessingInk" xmlns:wne="http://schemas.microsoft.com/office/word/2006/wordml" xmlns:wps="http://schemas.microsoft.com/office/word/2010/wordprocessingShape" mc:Ignorable="w14 w15 w16se wp14">
   <w:p>
     <w:pPr>
-      <w:pStyle w:val="Encabezado"/>
+      <w:pStyle w:val="Header"/>
       <w:rPr>
         <w:lang w:val="es-CO"/>
       </w:rPr>
@@ -437,7 +889,7 @@
   </w:p>
   <w:p>
     <w:pPr>
-      <w:pStyle w:val="Encabezado"/>
+      <w:pStyle w:val="Header"/>
       <w:rPr>
         <w:lang w:val="es-CO"/>
       </w:rPr>
@@ -451,7 +903,7 @@
   </w:p>
   <w:p>
     <w:pPr>
-      <w:pStyle w:val="Encabezado"/>
+      <w:pStyle w:val="Header"/>
       <w:rPr>
         <w:lang w:val="es-CO"/>
       </w:rPr>
@@ -467,7 +919,7 @@
 </file>
 
 <file path=word/numbering.xml><?xml version="1.0" encoding="utf-8"?>
-<w:numbering xmlns:wpc="http://schemas.microsoft.com/office/word/2010/wordprocessingCanvas" xmlns:cx="http://schemas.microsoft.com/office/drawing/2014/chartex" xmlns:cx1="http://schemas.microsoft.com/office/drawing/2015/9/8/chartex" xmlns:cx2="http://schemas.microsoft.com/office/drawing/2015/10/21/chartex" xmlns:cx3="http://schemas.microsoft.com/office/drawing/2016/5/9/chartex" xmlns:cx4="http://schemas.microsoft.com/office/drawing/2016/5/10/chartex" xmlns:cx5="http://schemas.microsoft.com/office/drawing/2016/5/11/chartex" xmlns:cx6="http://schemas.microsoft.com/office/drawing/2016/5/12/chartex" xmlns:cx7="http://schemas.microsoft.com/office/drawing/2016/5/13/chartex" xmlns:cx8="http://schemas.microsoft.com/office/drawing/2016/5/14/chartex" xmlns:mc="http://schemas.openxmlformats.org/markup-compatibility/2006" xmlns:o="urn:schemas-microsoft-com:office:office" xmlns:r="http://schemas.openxmlformats.org/officeDocument/2006/relationships" xmlns:m="http://schemas.openxmlformats.org/officeDocument/2006/math" xmlns:v="urn:schemas-microsoft-com:vml" xmlns:wp14="http://schemas.microsoft.com/office/word/2010/wordprocessingDrawing" xmlns:wp="http://schemas.openxmlformats.org/drawingml/2006/wordprocessingDrawing" xmlns:w10="urn:schemas-microsoft-com:office:word" xmlns:w="http://schemas.openxmlformats.org/wordprocessingml/2006/main" xmlns:w14="http://schemas.microsoft.com/office/word/2010/wordml" xmlns:w15="http://schemas.microsoft.com/office/word/2012/wordml" xmlns:w16se="http://schemas.microsoft.com/office/word/2015/wordml/symex" xmlns:wpg="http://schemas.microsoft.com/office/word/2010/wordprocessingGroup" xmlns:wpi="http://schemas.microsoft.com/office/word/2010/wordprocessingInk" xmlns:wne="http://schemas.microsoft.com/office/word/2006/wordml" xmlns:wps="http://schemas.microsoft.com/office/word/2010/wordprocessingShape" mc:Ignorable="w14 w15 w16se wp14">
+<w:numbering xmlns:wpc="http://schemas.microsoft.com/office/word/2010/wordprocessingCanvas" xmlns:cx="http://schemas.microsoft.com/office/drawing/2014/chartex" xmlns:cx1="http://schemas.microsoft.com/office/drawing/2015/9/8/chartex" xmlns:cx2="http://schemas.microsoft.com/office/drawing/2015/10/21/chartex" xmlns:cx3="http://schemas.microsoft.com/office/drawing/2016/5/9/chartex" xmlns:cx4="http://schemas.microsoft.com/office/drawing/2016/5/10/chartex" xmlns:cx5="http://schemas.microsoft.com/office/drawing/2016/5/11/chartex" xmlns:mc="http://schemas.openxmlformats.org/markup-compatibility/2006" xmlns:o="urn:schemas-microsoft-com:office:office" xmlns:r="http://schemas.openxmlformats.org/officeDocument/2006/relationships" xmlns:m="http://schemas.openxmlformats.org/officeDocument/2006/math" xmlns:v="urn:schemas-microsoft-com:vml" xmlns:wp14="http://schemas.microsoft.com/office/word/2010/wordprocessingDrawing" xmlns:wp="http://schemas.openxmlformats.org/drawingml/2006/wordprocessingDrawing" xmlns:w10="urn:schemas-microsoft-com:office:word" xmlns:w="http://schemas.openxmlformats.org/wordprocessingml/2006/main" xmlns:w14="http://schemas.microsoft.com/office/word/2010/wordml" xmlns:w15="http://schemas.microsoft.com/office/word/2012/wordml" xmlns:w16se="http://schemas.microsoft.com/office/word/2015/wordml/symex" xmlns:wpg="http://schemas.microsoft.com/office/word/2010/wordprocessingGroup" xmlns:wpi="http://schemas.microsoft.com/office/word/2010/wordprocessingInk" xmlns:wne="http://schemas.microsoft.com/office/word/2006/wordml" xmlns:wps="http://schemas.microsoft.com/office/word/2010/wordprocessingShape" mc:Ignorable="w14 w15 w16se wp14">
   <w:abstractNum w:abstractNumId="0" w15:restartNumberingAfterBreak="0">
     <w:nsid w:val="17001177"/>
     <w:multiLevelType w:val="hybridMultilevel"/>
@@ -695,6 +1147,178 @@
     </w:lvl>
   </w:abstractNum>
   <w:abstractNum w:abstractNumId="2" w15:restartNumberingAfterBreak="0">
+    <w:nsid w:val="2213649E"/>
+    <w:multiLevelType w:val="hybridMultilevel"/>
+    <w:tmpl w:val="B6927CF0"/>
+    <w:lvl w:ilvl="0" w:tplc="080A000F">
+      <w:start w:val="1"/>
+      <w:numFmt w:val="decimal"/>
+      <w:lvlText w:val="%1."/>
+      <w:lvlJc w:val="left"/>
+      <w:pPr>
+        <w:ind w:left="720" w:hanging="360"/>
+      </w:pPr>
+    </w:lvl>
+    <w:lvl w:ilvl="1" w:tplc="080A0019" w:tentative="1">
+      <w:start w:val="1"/>
+      <w:numFmt w:val="lowerLetter"/>
+      <w:lvlText w:val="%2."/>
+      <w:lvlJc w:val="left"/>
+      <w:pPr>
+        <w:ind w:left="1440" w:hanging="360"/>
+      </w:pPr>
+    </w:lvl>
+    <w:lvl w:ilvl="2" w:tplc="080A001B" w:tentative="1">
+      <w:start w:val="1"/>
+      <w:numFmt w:val="lowerRoman"/>
+      <w:lvlText w:val="%3."/>
+      <w:lvlJc w:val="right"/>
+      <w:pPr>
+        <w:ind w:left="2160" w:hanging="180"/>
+      </w:pPr>
+    </w:lvl>
+    <w:lvl w:ilvl="3" w:tplc="080A000F" w:tentative="1">
+      <w:start w:val="1"/>
+      <w:numFmt w:val="decimal"/>
+      <w:lvlText w:val="%4."/>
+      <w:lvlJc w:val="left"/>
+      <w:pPr>
+        <w:ind w:left="2880" w:hanging="360"/>
+      </w:pPr>
+    </w:lvl>
+    <w:lvl w:ilvl="4" w:tplc="080A0019" w:tentative="1">
+      <w:start w:val="1"/>
+      <w:numFmt w:val="lowerLetter"/>
+      <w:lvlText w:val="%5."/>
+      <w:lvlJc w:val="left"/>
+      <w:pPr>
+        <w:ind w:left="3600" w:hanging="360"/>
+      </w:pPr>
+    </w:lvl>
+    <w:lvl w:ilvl="5" w:tplc="080A001B" w:tentative="1">
+      <w:start w:val="1"/>
+      <w:numFmt w:val="lowerRoman"/>
+      <w:lvlText w:val="%6."/>
+      <w:lvlJc w:val="right"/>
+      <w:pPr>
+        <w:ind w:left="4320" w:hanging="180"/>
+      </w:pPr>
+    </w:lvl>
+    <w:lvl w:ilvl="6" w:tplc="080A000F" w:tentative="1">
+      <w:start w:val="1"/>
+      <w:numFmt w:val="decimal"/>
+      <w:lvlText w:val="%7."/>
+      <w:lvlJc w:val="left"/>
+      <w:pPr>
+        <w:ind w:left="5040" w:hanging="360"/>
+      </w:pPr>
+    </w:lvl>
+    <w:lvl w:ilvl="7" w:tplc="080A0019" w:tentative="1">
+      <w:start w:val="1"/>
+      <w:numFmt w:val="lowerLetter"/>
+      <w:lvlText w:val="%8."/>
+      <w:lvlJc w:val="left"/>
+      <w:pPr>
+        <w:ind w:left="5760" w:hanging="360"/>
+      </w:pPr>
+    </w:lvl>
+    <w:lvl w:ilvl="8" w:tplc="080A001B" w:tentative="1">
+      <w:start w:val="1"/>
+      <w:numFmt w:val="lowerRoman"/>
+      <w:lvlText w:val="%9."/>
+      <w:lvlJc w:val="right"/>
+      <w:pPr>
+        <w:ind w:left="6480" w:hanging="180"/>
+      </w:pPr>
+    </w:lvl>
+  </w:abstractNum>
+  <w:abstractNum w:abstractNumId="3" w15:restartNumberingAfterBreak="0">
+    <w:nsid w:val="23FD4B6A"/>
+    <w:multiLevelType w:val="hybridMultilevel"/>
+    <w:tmpl w:val="827EA828"/>
+    <w:lvl w:ilvl="0" w:tplc="080A000F">
+      <w:start w:val="1"/>
+      <w:numFmt w:val="decimal"/>
+      <w:lvlText w:val="%1."/>
+      <w:lvlJc w:val="left"/>
+      <w:pPr>
+        <w:ind w:left="720" w:hanging="360"/>
+      </w:pPr>
+    </w:lvl>
+    <w:lvl w:ilvl="1" w:tplc="080A0019" w:tentative="1">
+      <w:start w:val="1"/>
+      <w:numFmt w:val="lowerLetter"/>
+      <w:lvlText w:val="%2."/>
+      <w:lvlJc w:val="left"/>
+      <w:pPr>
+        <w:ind w:left="1440" w:hanging="360"/>
+      </w:pPr>
+    </w:lvl>
+    <w:lvl w:ilvl="2" w:tplc="080A001B" w:tentative="1">
+      <w:start w:val="1"/>
+      <w:numFmt w:val="lowerRoman"/>
+      <w:lvlText w:val="%3."/>
+      <w:lvlJc w:val="right"/>
+      <w:pPr>
+        <w:ind w:left="2160" w:hanging="180"/>
+      </w:pPr>
+    </w:lvl>
+    <w:lvl w:ilvl="3" w:tplc="080A000F" w:tentative="1">
+      <w:start w:val="1"/>
+      <w:numFmt w:val="decimal"/>
+      <w:lvlText w:val="%4."/>
+      <w:lvlJc w:val="left"/>
+      <w:pPr>
+        <w:ind w:left="2880" w:hanging="360"/>
+      </w:pPr>
+    </w:lvl>
+    <w:lvl w:ilvl="4" w:tplc="080A0019" w:tentative="1">
+      <w:start w:val="1"/>
+      <w:numFmt w:val="lowerLetter"/>
+      <w:lvlText w:val="%5."/>
+      <w:lvlJc w:val="left"/>
+      <w:pPr>
+        <w:ind w:left="3600" w:hanging="360"/>
+      </w:pPr>
+    </w:lvl>
+    <w:lvl w:ilvl="5" w:tplc="080A001B" w:tentative="1">
+      <w:start w:val="1"/>
+      <w:numFmt w:val="lowerRoman"/>
+      <w:lvlText w:val="%6."/>
+      <w:lvlJc w:val="right"/>
+      <w:pPr>
+        <w:ind w:left="4320" w:hanging="180"/>
+      </w:pPr>
+    </w:lvl>
+    <w:lvl w:ilvl="6" w:tplc="080A000F" w:tentative="1">
+      <w:start w:val="1"/>
+      <w:numFmt w:val="decimal"/>
+      <w:lvlText w:val="%7."/>
+      <w:lvlJc w:val="left"/>
+      <w:pPr>
+        <w:ind w:left="5040" w:hanging="360"/>
+      </w:pPr>
+    </w:lvl>
+    <w:lvl w:ilvl="7" w:tplc="080A0019" w:tentative="1">
+      <w:start w:val="1"/>
+      <w:numFmt w:val="lowerLetter"/>
+      <w:lvlText w:val="%8."/>
+      <w:lvlJc w:val="left"/>
+      <w:pPr>
+        <w:ind w:left="5760" w:hanging="360"/>
+      </w:pPr>
+    </w:lvl>
+    <w:lvl w:ilvl="8" w:tplc="080A001B" w:tentative="1">
+      <w:start w:val="1"/>
+      <w:numFmt w:val="lowerRoman"/>
+      <w:lvlText w:val="%9."/>
+      <w:lvlJc w:val="right"/>
+      <w:pPr>
+        <w:ind w:left="6480" w:hanging="180"/>
+      </w:pPr>
+    </w:lvl>
+  </w:abstractNum>
+  <w:abstractNum w:abstractNumId="4" w15:restartNumberingAfterBreak="0">
     <w:nsid w:val="2F6459E6"/>
     <w:multiLevelType w:val="hybridMultilevel"/>
     <w:tmpl w:val="4928F40E"/>
@@ -805,16 +1429,200 @@
       <w:rPr>
         <w:rFonts w:ascii="Wingdings" w:hAnsi="Wingdings" w:hint="default"/>
       </w:rPr>
+    </w:lvl>
+  </w:abstractNum>
+  <w:abstractNum w:abstractNumId="5" w15:restartNumberingAfterBreak="0">
+    <w:nsid w:val="34820BBC"/>
+    <w:multiLevelType w:val="hybridMultilevel"/>
+    <w:tmpl w:val="BF36EA82"/>
+    <w:lvl w:ilvl="0" w:tplc="080A000F">
+      <w:start w:val="1"/>
+      <w:numFmt w:val="decimal"/>
+      <w:lvlText w:val="%1."/>
+      <w:lvlJc w:val="left"/>
+      <w:pPr>
+        <w:ind w:left="720" w:hanging="360"/>
+      </w:pPr>
+    </w:lvl>
+    <w:lvl w:ilvl="1" w:tplc="080A0019" w:tentative="1">
+      <w:start w:val="1"/>
+      <w:numFmt w:val="lowerLetter"/>
+      <w:lvlText w:val="%2."/>
+      <w:lvlJc w:val="left"/>
+      <w:pPr>
+        <w:ind w:left="1440" w:hanging="360"/>
+      </w:pPr>
+    </w:lvl>
+    <w:lvl w:ilvl="2" w:tplc="080A001B" w:tentative="1">
+      <w:start w:val="1"/>
+      <w:numFmt w:val="lowerRoman"/>
+      <w:lvlText w:val="%3."/>
+      <w:lvlJc w:val="right"/>
+      <w:pPr>
+        <w:ind w:left="2160" w:hanging="180"/>
+      </w:pPr>
+    </w:lvl>
+    <w:lvl w:ilvl="3" w:tplc="080A000F" w:tentative="1">
+      <w:start w:val="1"/>
+      <w:numFmt w:val="decimal"/>
+      <w:lvlText w:val="%4."/>
+      <w:lvlJc w:val="left"/>
+      <w:pPr>
+        <w:ind w:left="2880" w:hanging="360"/>
+      </w:pPr>
+    </w:lvl>
+    <w:lvl w:ilvl="4" w:tplc="080A0019" w:tentative="1">
+      <w:start w:val="1"/>
+      <w:numFmt w:val="lowerLetter"/>
+      <w:lvlText w:val="%5."/>
+      <w:lvlJc w:val="left"/>
+      <w:pPr>
+        <w:ind w:left="3600" w:hanging="360"/>
+      </w:pPr>
+    </w:lvl>
+    <w:lvl w:ilvl="5" w:tplc="080A001B" w:tentative="1">
+      <w:start w:val="1"/>
+      <w:numFmt w:val="lowerRoman"/>
+      <w:lvlText w:val="%6."/>
+      <w:lvlJc w:val="right"/>
+      <w:pPr>
+        <w:ind w:left="4320" w:hanging="180"/>
+      </w:pPr>
+    </w:lvl>
+    <w:lvl w:ilvl="6" w:tplc="080A000F" w:tentative="1">
+      <w:start w:val="1"/>
+      <w:numFmt w:val="decimal"/>
+      <w:lvlText w:val="%7."/>
+      <w:lvlJc w:val="left"/>
+      <w:pPr>
+        <w:ind w:left="5040" w:hanging="360"/>
+      </w:pPr>
+    </w:lvl>
+    <w:lvl w:ilvl="7" w:tplc="080A0019" w:tentative="1">
+      <w:start w:val="1"/>
+      <w:numFmt w:val="lowerLetter"/>
+      <w:lvlText w:val="%8."/>
+      <w:lvlJc w:val="left"/>
+      <w:pPr>
+        <w:ind w:left="5760" w:hanging="360"/>
+      </w:pPr>
+    </w:lvl>
+    <w:lvl w:ilvl="8" w:tplc="080A001B" w:tentative="1">
+      <w:start w:val="1"/>
+      <w:numFmt w:val="lowerRoman"/>
+      <w:lvlText w:val="%9."/>
+      <w:lvlJc w:val="right"/>
+      <w:pPr>
+        <w:ind w:left="6480" w:hanging="180"/>
+      </w:pPr>
+    </w:lvl>
+  </w:abstractNum>
+  <w:abstractNum w:abstractNumId="6" w15:restartNumberingAfterBreak="0">
+    <w:nsid w:val="4DE636BE"/>
+    <w:multiLevelType w:val="hybridMultilevel"/>
+    <w:tmpl w:val="827EA828"/>
+    <w:lvl w:ilvl="0" w:tplc="080A000F">
+      <w:start w:val="1"/>
+      <w:numFmt w:val="decimal"/>
+      <w:lvlText w:val="%1."/>
+      <w:lvlJc w:val="left"/>
+      <w:pPr>
+        <w:ind w:left="720" w:hanging="360"/>
+      </w:pPr>
+    </w:lvl>
+    <w:lvl w:ilvl="1" w:tplc="080A0019" w:tentative="1">
+      <w:start w:val="1"/>
+      <w:numFmt w:val="lowerLetter"/>
+      <w:lvlText w:val="%2."/>
+      <w:lvlJc w:val="left"/>
+      <w:pPr>
+        <w:ind w:left="1440" w:hanging="360"/>
+      </w:pPr>
+    </w:lvl>
+    <w:lvl w:ilvl="2" w:tplc="080A001B" w:tentative="1">
+      <w:start w:val="1"/>
+      <w:numFmt w:val="lowerRoman"/>
+      <w:lvlText w:val="%3."/>
+      <w:lvlJc w:val="right"/>
+      <w:pPr>
+        <w:ind w:left="2160" w:hanging="180"/>
+      </w:pPr>
+    </w:lvl>
+    <w:lvl w:ilvl="3" w:tplc="080A000F" w:tentative="1">
+      <w:start w:val="1"/>
+      <w:numFmt w:val="decimal"/>
+      <w:lvlText w:val="%4."/>
+      <w:lvlJc w:val="left"/>
+      <w:pPr>
+        <w:ind w:left="2880" w:hanging="360"/>
+      </w:pPr>
+    </w:lvl>
+    <w:lvl w:ilvl="4" w:tplc="080A0019" w:tentative="1">
+      <w:start w:val="1"/>
+      <w:numFmt w:val="lowerLetter"/>
+      <w:lvlText w:val="%5."/>
+      <w:lvlJc w:val="left"/>
+      <w:pPr>
+        <w:ind w:left="3600" w:hanging="360"/>
+      </w:pPr>
+    </w:lvl>
+    <w:lvl w:ilvl="5" w:tplc="080A001B" w:tentative="1">
+      <w:start w:val="1"/>
+      <w:numFmt w:val="lowerRoman"/>
+      <w:lvlText w:val="%6."/>
+      <w:lvlJc w:val="right"/>
+      <w:pPr>
+        <w:ind w:left="4320" w:hanging="180"/>
+      </w:pPr>
+    </w:lvl>
+    <w:lvl w:ilvl="6" w:tplc="080A000F" w:tentative="1">
+      <w:start w:val="1"/>
+      <w:numFmt w:val="decimal"/>
+      <w:lvlText w:val="%7."/>
+      <w:lvlJc w:val="left"/>
+      <w:pPr>
+        <w:ind w:left="5040" w:hanging="360"/>
+      </w:pPr>
+    </w:lvl>
+    <w:lvl w:ilvl="7" w:tplc="080A0019" w:tentative="1">
+      <w:start w:val="1"/>
+      <w:numFmt w:val="lowerLetter"/>
+      <w:lvlText w:val="%8."/>
+      <w:lvlJc w:val="left"/>
+      <w:pPr>
+        <w:ind w:left="5760" w:hanging="360"/>
+      </w:pPr>
+    </w:lvl>
+    <w:lvl w:ilvl="8" w:tplc="080A001B" w:tentative="1">
+      <w:start w:val="1"/>
+      <w:numFmt w:val="lowerRoman"/>
+      <w:lvlText w:val="%9."/>
+      <w:lvlJc w:val="right"/>
+      <w:pPr>
+        <w:ind w:left="6480" w:hanging="180"/>
+      </w:pPr>
     </w:lvl>
   </w:abstractNum>
   <w:num w:numId="1">
     <w:abstractNumId w:val="1"/>
   </w:num>
   <w:num w:numId="2">
-    <w:abstractNumId w:val="2"/>
+    <w:abstractNumId w:val="4"/>
   </w:num>
   <w:num w:numId="3">
     <w:abstractNumId w:val="0"/>
+  </w:num>
+  <w:num w:numId="4">
+    <w:abstractNumId w:val="6"/>
+  </w:num>
+  <w:num w:numId="5">
+    <w:abstractNumId w:val="3"/>
+  </w:num>
+  <w:num w:numId="6">
+    <w:abstractNumId w:val="5"/>
+  </w:num>
+  <w:num w:numId="7">
+    <w:abstractNumId w:val="2"/>
   </w:num>
 </w:numbering>
 </file>
@@ -1216,11 +2024,11 @@
     <w:name w:val="Normal"/>
     <w:qFormat/>
   </w:style>
-  <w:style w:type="paragraph" w:styleId="Ttulo1">
+  <w:style w:type="paragraph" w:styleId="Heading1">
     <w:name w:val="heading 1"/>
     <w:basedOn w:val="Normal"/>
     <w:next w:val="Normal"/>
-    <w:link w:val="Ttulo1Car"/>
+    <w:link w:val="Heading1Char"/>
     <w:uiPriority w:val="9"/>
     <w:qFormat/>
     <w:rsid w:val="00035E31"/>
@@ -1237,13 +2045,13 @@
       <w:szCs w:val="32"/>
     </w:rPr>
   </w:style>
-  <w:style w:type="character" w:default="1" w:styleId="Fuentedeprrafopredeter">
+  <w:style w:type="character" w:default="1" w:styleId="DefaultParagraphFont">
     <w:name w:val="Default Paragraph Font"/>
     <w:uiPriority w:val="1"/>
     <w:semiHidden/>
     <w:unhideWhenUsed/>
   </w:style>
-  <w:style w:type="table" w:default="1" w:styleId="Tablanormal">
+  <w:style w:type="table" w:default="1" w:styleId="TableNormal">
     <w:name w:val="Normal Table"/>
     <w:uiPriority w:val="99"/>
     <w:semiHidden/>
@@ -1258,16 +2066,16 @@
       </w:tblCellMar>
     </w:tblPr>
   </w:style>
-  <w:style w:type="numbering" w:default="1" w:styleId="Sinlista">
+  <w:style w:type="numbering" w:default="1" w:styleId="NoList">
     <w:name w:val="No List"/>
     <w:uiPriority w:val="99"/>
     <w:semiHidden/>
     <w:unhideWhenUsed/>
   </w:style>
-  <w:style w:type="paragraph" w:styleId="Encabezado">
+  <w:style w:type="paragraph" w:styleId="Header">
     <w:name w:val="header"/>
     <w:basedOn w:val="Normal"/>
-    <w:link w:val="EncabezadoCar"/>
+    <w:link w:val="HeaderChar"/>
     <w:uiPriority w:val="99"/>
     <w:unhideWhenUsed/>
     <w:rsid w:val="00035E31"/>
@@ -1279,17 +2087,17 @@
       <w:spacing w:after="0" w:line="240" w:lineRule="auto"/>
     </w:pPr>
   </w:style>
-  <w:style w:type="character" w:customStyle="1" w:styleId="EncabezadoCar">
-    <w:name w:val="Encabezado Car"/>
-    <w:basedOn w:val="Fuentedeprrafopredeter"/>
-    <w:link w:val="Encabezado"/>
+  <w:style w:type="character" w:customStyle="1" w:styleId="HeaderChar">
+    <w:name w:val="Header Char"/>
+    <w:basedOn w:val="DefaultParagraphFont"/>
+    <w:link w:val="Header"/>
     <w:uiPriority w:val="99"/>
     <w:rsid w:val="00035E31"/>
   </w:style>
-  <w:style w:type="paragraph" w:styleId="Piedepgina">
+  <w:style w:type="paragraph" w:styleId="Footer">
     <w:name w:val="footer"/>
     <w:basedOn w:val="Normal"/>
-    <w:link w:val="PiedepginaCar"/>
+    <w:link w:val="FooterChar"/>
     <w:uiPriority w:val="99"/>
     <w:unhideWhenUsed/>
     <w:rsid w:val="00035E31"/>
@@ -1301,18 +2109,18 @@
       <w:spacing w:after="0" w:line="240" w:lineRule="auto"/>
     </w:pPr>
   </w:style>
-  <w:style w:type="character" w:customStyle="1" w:styleId="PiedepginaCar">
-    <w:name w:val="Pie de página Car"/>
-    <w:basedOn w:val="Fuentedeprrafopredeter"/>
-    <w:link w:val="Piedepgina"/>
+  <w:style w:type="character" w:customStyle="1" w:styleId="FooterChar">
+    <w:name w:val="Footer Char"/>
+    <w:basedOn w:val="DefaultParagraphFont"/>
+    <w:link w:val="Footer"/>
     <w:uiPriority w:val="99"/>
     <w:rsid w:val="00035E31"/>
   </w:style>
-  <w:style w:type="paragraph" w:styleId="Ttulo">
+  <w:style w:type="paragraph" w:styleId="Title">
     <w:name w:val="Title"/>
     <w:basedOn w:val="Normal"/>
     <w:next w:val="Normal"/>
-    <w:link w:val="TtuloCar"/>
+    <w:link w:val="TitleChar"/>
     <w:uiPriority w:val="10"/>
     <w:qFormat/>
     <w:rsid w:val="00035E31"/>
@@ -1328,10 +2136,10 @@
       <w:szCs w:val="56"/>
     </w:rPr>
   </w:style>
-  <w:style w:type="character" w:customStyle="1" w:styleId="TtuloCar">
-    <w:name w:val="Título Car"/>
-    <w:basedOn w:val="Fuentedeprrafopredeter"/>
-    <w:link w:val="Ttulo"/>
+  <w:style w:type="character" w:customStyle="1" w:styleId="TitleChar">
+    <w:name w:val="Title Char"/>
+    <w:basedOn w:val="DefaultParagraphFont"/>
+    <w:link w:val="Title"/>
     <w:uiPriority w:val="10"/>
     <w:rsid w:val="00035E31"/>
     <w:rPr>
@@ -1342,10 +2150,10 @@
       <w:szCs w:val="56"/>
     </w:rPr>
   </w:style>
-  <w:style w:type="character" w:customStyle="1" w:styleId="Ttulo1Car">
-    <w:name w:val="Título 1 Car"/>
-    <w:basedOn w:val="Fuentedeprrafopredeter"/>
-    <w:link w:val="Ttulo1"/>
+  <w:style w:type="character" w:customStyle="1" w:styleId="Heading1Char">
+    <w:name w:val="Heading 1 Char"/>
+    <w:basedOn w:val="DefaultParagraphFont"/>
+    <w:link w:val="Heading1"/>
     <w:uiPriority w:val="9"/>
     <w:rsid w:val="00035E31"/>
     <w:rPr>
@@ -1355,7 +2163,7 @@
       <w:szCs w:val="32"/>
     </w:rPr>
   </w:style>
-  <w:style w:type="paragraph" w:styleId="Prrafodelista">
+  <w:style w:type="paragraph" w:styleId="ListParagraph">
     <w:name w:val="List Paragraph"/>
     <w:basedOn w:val="Normal"/>
     <w:uiPriority w:val="34"/>

</xml_diff>

<commit_message>
Modified the document to improve grammar and added missing parts to it
</commit_message>
<xml_diff>
--- a/Entrega Caso2.docx
+++ b/Entrega Caso2.docx
@@ -4,7 +4,7 @@
   <w:body>
     <w:p>
       <w:pPr>
-        <w:pStyle w:val="Title"/>
+        <w:pStyle w:val="Ttulo"/>
         <w:jc w:val="center"/>
         <w:rPr>
           <w:lang w:val="es-CO"/>
@@ -57,7 +57,7 @@
     </w:p>
     <w:p>
       <w:pPr>
-        <w:pStyle w:val="ListParagraph"/>
+        <w:pStyle w:val="Prrafodelista"/>
         <w:numPr>
           <w:ilvl w:val="0"/>
           <w:numId w:val="4"/>
@@ -77,18 +77,98 @@
         <w:rPr>
           <w:lang w:val="es-CO"/>
         </w:rPr>
-        <w:t xml:space="preserve"> usuarios.</w:t>
-      </w:r>
-      <w:r>
-        <w:rPr>
-          <w:lang w:val="es-CO"/>
-        </w:rPr>
-        <w:t xml:space="preserve"> Si esta amenaza se concreta, se podría acceder a la información privada del usuario y/o a la información sensible de la empresa dependiendo de los permisos del usuario.</w:t>
-      </w:r>
-    </w:p>
-    <w:p>
-      <w:pPr>
-        <w:pStyle w:val="ListParagraph"/>
+        <w:t xml:space="preserve"> usuarios</w:t>
+      </w:r>
+      <w:r>
+        <w:rPr>
+          <w:lang w:val="es-CO"/>
+        </w:rPr>
+        <w:t xml:space="preserve"> en el sistema</w:t>
+      </w:r>
+      <w:r>
+        <w:rPr>
+          <w:lang w:val="es-CO"/>
+        </w:rPr>
+        <w:t>.</w:t>
+      </w:r>
+      <w:r>
+        <w:rPr>
+          <w:lang w:val="es-CO"/>
+        </w:rPr>
+        <w:t xml:space="preserve"> </w:t>
+      </w:r>
+      <w:r>
+        <w:rPr>
+          <w:lang w:val="es-CO"/>
+        </w:rPr>
+        <w:t xml:space="preserve">Un atacante versado podría generar combinaciones de identificación hasta lograr emular lo que sabe el dueño real de la cuenta, accediendo con sus permisos al sistema.  De concretarse esta amenaza, el atacante tendrá tantos permisos como el usuario, y si llegase a hacerlo para un </w:t>
+      </w:r>
+      <w:proofErr w:type="spellStart"/>
+      <w:r>
+        <w:rPr>
+          <w:i/>
+          <w:lang w:val="es-CO"/>
+        </w:rPr>
+        <w:t>super</w:t>
+      </w:r>
+      <w:proofErr w:type="spellEnd"/>
+      <w:r>
+        <w:rPr>
+          <w:i/>
+          <w:lang w:val="es-CO"/>
+        </w:rPr>
+        <w:t xml:space="preserve"> </w:t>
+      </w:r>
+      <w:proofErr w:type="spellStart"/>
+      <w:r>
+        <w:rPr>
+          <w:i/>
+          <w:lang w:val="es-CO"/>
+        </w:rPr>
+        <w:t>user</w:t>
+      </w:r>
+      <w:proofErr w:type="spellEnd"/>
+      <w:r>
+        <w:rPr>
+          <w:i/>
+          <w:lang w:val="es-CO"/>
+        </w:rPr>
+        <w:t xml:space="preserve"> </w:t>
+      </w:r>
+      <w:r>
+        <w:rPr>
+          <w:lang w:val="es-CO"/>
+        </w:rPr>
+        <w:t>(</w:t>
+      </w:r>
+      <w:r>
+        <w:rPr>
+          <w:lang w:val="es-CO"/>
+        </w:rPr>
+        <w:t>administrador) podría</w:t>
+      </w:r>
+      <w:r>
+        <w:rPr>
+          <w:lang w:val="es-CO"/>
+        </w:rPr>
+        <w:t xml:space="preserve"> significar la pérdida de mucha información</w:t>
+      </w:r>
+      <w:r>
+        <w:rPr>
+          <w:lang w:val="es-CO"/>
+        </w:rPr>
+        <w:t xml:space="preserve"> del fondo de pensiones</w:t>
+      </w:r>
+      <w:r>
+        <w:rPr>
+          <w:lang w:val="es-CO"/>
+        </w:rPr>
+        <w:t>.</w:t>
+      </w:r>
+    </w:p>
+    <w:p>
+      <w:pPr>
+        <w:pStyle w:val="Prrafodelista"/>
         <w:numPr>
           <w:ilvl w:val="0"/>
           <w:numId w:val="4"/>
@@ -102,18 +182,42 @@
         <w:rPr>
           <w:lang w:val="es-CO"/>
         </w:rPr>
-        <w:t>Robo de datos almacenaos en el sistema.</w:t>
-      </w:r>
-      <w:r>
-        <w:rPr>
-          <w:lang w:val="es-CO"/>
-        </w:rPr>
-        <w:t xml:space="preserve"> De nuevo si esta amenaza se concreta un usuario malicioso tendría acceso a la información sensible de la empresa.</w:t>
-      </w:r>
-    </w:p>
-    <w:p>
-      <w:pPr>
-        <w:pStyle w:val="ListParagraph"/>
+        <w:t>Robo de datos almacena</w:t>
+      </w:r>
+      <w:r>
+        <w:rPr>
+          <w:lang w:val="es-CO"/>
+        </w:rPr>
+        <w:t>d</w:t>
+      </w:r>
+      <w:r>
+        <w:rPr>
+          <w:lang w:val="es-CO"/>
+        </w:rPr>
+        <w:t>os en el sistema.</w:t>
+      </w:r>
+      <w:r>
+        <w:rPr>
+          <w:lang w:val="es-CO"/>
+        </w:rPr>
+        <w:t xml:space="preserve"> </w:t>
+      </w:r>
+      <w:r>
+        <w:rPr>
+          <w:lang w:val="es-CO"/>
+        </w:rPr>
+        <w:t xml:space="preserve">Un atacante podría llegar a acceder a la base de datos sin necesidad de cuenta violando los sistemas de seguridad de la misma. En este caso, toda la información almacenada estaría comprometida para copiar. En este caso, los datos sensibles </w:t>
+      </w:r>
+      <w:r>
+        <w:rPr>
+          <w:lang w:val="es-CO"/>
+        </w:rPr>
+        <w:t>almacenados permitirían suplantaciones, chantajes y demás, dejando a los pensionados sin sustento.</w:t>
+      </w:r>
+    </w:p>
+    <w:p>
+      <w:pPr>
+        <w:pStyle w:val="Prrafodelista"/>
         <w:numPr>
           <w:ilvl w:val="0"/>
           <w:numId w:val="4"/>
@@ -139,12 +243,36 @@
         <w:rPr>
           <w:lang w:val="es-CO"/>
         </w:rPr>
-        <w:t xml:space="preserve"> Si esta amenaza se concreta, se perdería información.</w:t>
-      </w:r>
-    </w:p>
-    <w:p>
-      <w:pPr>
-        <w:pStyle w:val="ListParagraph"/>
+        <w:t xml:space="preserve"> Si esta amenaza se concreta, se perdería información</w:t>
+      </w:r>
+      <w:r>
+        <w:rPr>
+          <w:lang w:val="es-CO"/>
+        </w:rPr>
+        <w:t xml:space="preserve"> y se tendrá</w:t>
+      </w:r>
+      <w:r>
+        <w:rPr>
+          <w:lang w:val="es-ES"/>
+        </w:rPr>
+        <w:t xml:space="preserve"> un sistema caído hasta la recuperación</w:t>
+      </w:r>
+      <w:r>
+        <w:rPr>
+          <w:lang w:val="es-CO"/>
+        </w:rPr>
+        <w:t>.</w:t>
+      </w:r>
+      <w:r>
+        <w:rPr>
+          <w:lang w:val="es-CO"/>
+        </w:rPr>
+        <w:t xml:space="preserve"> En caso de no poder recuperarlos, el negocio está en riesgo por las cláusulas de cumplimiento que el gobierno impone a las compañías de pensiones.</w:t>
+      </w:r>
+    </w:p>
+    <w:p>
+      <w:pPr>
+        <w:pStyle w:val="Prrafodelista"/>
         <w:numPr>
           <w:ilvl w:val="0"/>
           <w:numId w:val="4"/>
@@ -164,12 +292,36 @@
         <w:rPr>
           <w:lang w:val="es-CO"/>
         </w:rPr>
-        <w:t xml:space="preserve"> no se puede prestar el servicio.</w:t>
-      </w:r>
-    </w:p>
-    <w:p>
-      <w:pPr>
-        <w:pStyle w:val="ListParagraph"/>
+        <w:t xml:space="preserve"> no se puede prestar el servicio</w:t>
+      </w:r>
+      <w:r>
+        <w:rPr>
+          <w:lang w:val="es-CO"/>
+        </w:rPr>
+        <w:t xml:space="preserve"> por el tiempo de recuperación</w:t>
+      </w:r>
+      <w:r>
+        <w:rPr>
+          <w:lang w:val="es-CO"/>
+        </w:rPr>
+        <w:t xml:space="preserve">, dejando el negocio de </w:t>
+      </w:r>
+      <w:r>
+        <w:rPr>
+          <w:lang w:val="es-CO"/>
+        </w:rPr>
+        <w:t>pensiones en pérdidas</w:t>
+      </w:r>
+      <w:r>
+        <w:rPr>
+          <w:lang w:val="es-CO"/>
+        </w:rPr>
+        <w:t>.</w:t>
+      </w:r>
+    </w:p>
+    <w:p>
+      <w:pPr>
+        <w:pStyle w:val="Prrafodelista"/>
         <w:numPr>
           <w:ilvl w:val="0"/>
           <w:numId w:val="4"/>
@@ -189,10 +341,20 @@
         <w:rPr>
           <w:lang w:val="es-CO"/>
         </w:rPr>
-        <w:t xml:space="preserve"> Si alguien intercepta las comunicaciones podría tener acceso a la información privada de un cliente. </w:t>
-      </w:r>
-      <w:bookmarkStart w:id="0" w:name="_GoBack"/>
-      <w:bookmarkEnd w:id="0"/>
+        <w:t xml:space="preserve"> Si alguien intercepta las comunicaciones podría tener acceso a la información privada de un cliente</w:t>
+      </w:r>
+      <w:r>
+        <w:rPr>
+          <w:lang w:val="es-CO"/>
+        </w:rPr>
+        <w:t>, además de que hace decaer los tiempos de respuesta para las oficinas de pensiones</w:t>
+      </w:r>
+      <w:r>
+        <w:rPr>
+          <w:lang w:val="es-CO"/>
+        </w:rPr>
+        <w:t xml:space="preserve">. </w:t>
+      </w:r>
     </w:p>
     <w:p>
       <w:pPr>
@@ -226,7 +388,16 @@
     </w:p>
     <w:p>
       <w:pPr>
-        <w:pStyle w:val="ListParagraph"/>
+        <w:pStyle w:val="Prrafodelista"/>
+        <w:jc w:val="both"/>
+        <w:rPr>
+          <w:lang w:val="es-CO"/>
+        </w:rPr>
+      </w:pPr>
+    </w:p>
+    <w:p>
+      <w:pPr>
+        <w:pStyle w:val="Prrafodelista"/>
         <w:numPr>
           <w:ilvl w:val="0"/>
           <w:numId w:val="6"/>
@@ -236,10 +407,70 @@
           <w:lang w:val="es-CO"/>
         </w:rPr>
       </w:pPr>
-    </w:p>
-    <w:p>
-      <w:pPr>
-        <w:pStyle w:val="ListParagraph"/>
+      <w:r>
+        <w:rPr>
+          <w:lang w:val="es-CO"/>
+        </w:rPr>
+        <w:t>Contraseñas débiles</w:t>
+      </w:r>
+      <w:r>
+        <w:rPr>
+          <w:lang w:val="es-CO"/>
+        </w:rPr>
+        <w:t xml:space="preserve"> y fáciles de encontrar con un </w:t>
+      </w:r>
+      <w:proofErr w:type="spellStart"/>
+      <w:r>
+        <w:rPr>
+          <w:i/>
+          <w:lang w:val="es-CO"/>
+        </w:rPr>
+        <w:t>password</w:t>
+      </w:r>
+      <w:proofErr w:type="spellEnd"/>
+      <w:r>
+        <w:rPr>
+          <w:i/>
+          <w:lang w:val="es-CO"/>
+        </w:rPr>
+        <w:t>-cra</w:t>
+      </w:r>
+      <w:r>
+        <w:rPr>
+          <w:i/>
+          <w:lang w:val="es-CO"/>
+        </w:rPr>
+        <w:t>c</w:t>
+      </w:r>
+      <w:r>
+        <w:rPr>
+          <w:i/>
+          <w:lang w:val="es-CO"/>
+        </w:rPr>
+        <w:t>ker</w:t>
+      </w:r>
+      <w:r>
+        <w:rPr>
+          <w:lang w:val="es-CO"/>
+        </w:rPr>
+        <w:t xml:space="preserve"> (ataque de fuerza bruta)</w:t>
+      </w:r>
+      <w:r>
+        <w:rPr>
+          <w:lang w:val="es-CO"/>
+        </w:rPr>
+        <w:t>.</w:t>
+      </w:r>
+      <w:r>
+        <w:rPr>
+          <w:lang w:val="es-CO"/>
+        </w:rPr>
+        <w:t xml:space="preserve"> Si no se implementan políticas estrictas con respecto a el espacio usable, se da pie a contraseñas fáciles como juan1 por la fácil recordación.</w:t>
+      </w:r>
+    </w:p>
+    <w:p>
+      <w:pPr>
+        <w:pStyle w:val="Prrafodelista"/>
         <w:numPr>
           <w:ilvl w:val="0"/>
           <w:numId w:val="6"/>
@@ -253,26 +484,24 @@
         <w:rPr>
           <w:lang w:val="es-CO"/>
         </w:rPr>
-        <w:t>Contraseñas débiles y fáciles de encontrar con un “</w:t>
-      </w:r>
-      <w:proofErr w:type="spellStart"/>
-      <w:r>
-        <w:rPr>
-          <w:lang w:val="es-CO"/>
-        </w:rPr>
-        <w:t>password-craker</w:t>
-      </w:r>
-      <w:proofErr w:type="spellEnd"/>
-      <w:r>
-        <w:rPr>
-          <w:lang w:val="es-CO"/>
-        </w:rPr>
-        <w:t>”.</w:t>
-      </w:r>
-    </w:p>
-    <w:p>
-      <w:pPr>
-        <w:pStyle w:val="ListParagraph"/>
+        <w:t>Algoritmos de cifrado vulnerables.</w:t>
+      </w:r>
+      <w:r>
+        <w:rPr>
+          <w:lang w:val="es-CO"/>
+        </w:rPr>
+        <w:t xml:space="preserve"> En este caso se </w:t>
+      </w:r>
+      <w:r>
+        <w:rPr>
+          <w:lang w:val="es-CO"/>
+        </w:rPr>
+        <w:t>usan algoritmos DES y RC4 que ya no son considerados en la industria como seguros, por ende, una entidad gubernamental no debería usarlos</w:t>
+      </w:r>
+    </w:p>
+    <w:p>
+      <w:pPr>
+        <w:pStyle w:val="Prrafodelista"/>
         <w:numPr>
           <w:ilvl w:val="0"/>
           <w:numId w:val="6"/>
@@ -286,12 +515,18 @@
         <w:rPr>
           <w:lang w:val="es-CO"/>
         </w:rPr>
-        <w:t>Algoritmos de cifrado vulnerables.</w:t>
-      </w:r>
-    </w:p>
-    <w:p>
-      <w:pPr>
-        <w:pStyle w:val="ListParagraph"/>
+        <w:t xml:space="preserve">La información es guardada en un único servidor, lo que deja el sistema vulnerable a perdida de información. </w:t>
+      </w:r>
+      <w:r>
+        <w:rPr>
+          <w:lang w:val="es-CO"/>
+        </w:rPr>
+        <w:t>Sin réplicas, una caída del servidor principal inhabilita el sistema completo, dejando las consultas sin respuestas y las oficinas con la conocida respuesta de ¨no hay sistema¨.</w:t>
+      </w:r>
+    </w:p>
+    <w:p>
+      <w:pPr>
+        <w:pStyle w:val="Prrafodelista"/>
         <w:numPr>
           <w:ilvl w:val="0"/>
           <w:numId w:val="6"/>
@@ -305,12 +540,18 @@
         <w:rPr>
           <w:lang w:val="es-CO"/>
         </w:rPr>
-        <w:t xml:space="preserve">La información es guardada en un único servidor, lo que deja el sistema vulnerable a perdida de información. </w:t>
-      </w:r>
-    </w:p>
-    <w:p>
-      <w:pPr>
-        <w:pStyle w:val="ListParagraph"/>
+        <w:t xml:space="preserve">No se implementa ningún control sobre la cantidad de peticiones hechas por un cliente lo que deja el servidor vulnerable a un ataque DOS. </w:t>
+      </w:r>
+      <w:r>
+        <w:rPr>
+          <w:lang w:val="es-CO"/>
+        </w:rPr>
+        <w:t>Sin un balanceador de carga configurado apropiadamente, un usuario con tiempo podría hacer peticiones hasta hacer caer el sistema.</w:t>
+      </w:r>
+    </w:p>
+    <w:p>
+      <w:pPr>
+        <w:pStyle w:val="Prrafodelista"/>
         <w:numPr>
           <w:ilvl w:val="0"/>
           <w:numId w:val="6"/>
@@ -324,7 +565,22 @@
         <w:rPr>
           <w:lang w:val="es-CO"/>
         </w:rPr>
-        <w:t xml:space="preserve">No se implementa ningún control sobre la cantidad de peticiones hechas por un cliente lo que deja el servidor vulnerable a un ataque DOS. </w:t>
+        <w:lastRenderedPageBreak/>
+        <w:t xml:space="preserve">Comunicaciones inseguras a través de internet. En ningún caso se enuncia si las comunicaciones van protegidas por HTTPS o a través de un VPN, por </w:t>
+      </w:r>
+      <w:proofErr w:type="gramStart"/>
+      <w:r>
+        <w:rPr>
+          <w:lang w:val="es-CO"/>
+        </w:rPr>
+        <w:t>ende</w:t>
+      </w:r>
+      <w:proofErr w:type="gramEnd"/>
+      <w:r>
+        <w:rPr>
+          <w:lang w:val="es-CO"/>
+        </w:rPr>
+        <w:t xml:space="preserve"> son susceptibles de ser interceptadas.</w:t>
       </w:r>
     </w:p>
     <w:p>
@@ -351,7 +607,16 @@
     </w:p>
     <w:p>
       <w:pPr>
-        <w:pStyle w:val="ListParagraph"/>
+        <w:pStyle w:val="Prrafodelista"/>
+        <w:jc w:val="both"/>
+        <w:rPr>
+          <w:lang w:val="es-CO"/>
+        </w:rPr>
+      </w:pPr>
+    </w:p>
+    <w:p>
+      <w:pPr>
+        <w:pStyle w:val="Prrafodelista"/>
         <w:numPr>
           <w:ilvl w:val="0"/>
           <w:numId w:val="7"/>
@@ -361,10 +626,122 @@
           <w:lang w:val="es-CO"/>
         </w:rPr>
       </w:pPr>
-    </w:p>
-    <w:p>
-      <w:pPr>
-        <w:pStyle w:val="ListParagraph"/>
+      <w:r>
+        <w:rPr>
+          <w:lang w:val="es-CO"/>
+        </w:rPr>
+        <w:t>Se podría implementar campañas de sensibilización acerca de la importancia de guardar de man</w:t>
+      </w:r>
+      <w:r>
+        <w:rPr>
+          <w:lang w:val="es-CO"/>
+        </w:rPr>
+        <w:t>era correcta las contraseñas, cómo</w:t>
+      </w:r>
+      <w:r>
+        <w:rPr>
+          <w:lang w:val="es-CO"/>
+        </w:rPr>
+        <w:t xml:space="preserve"> hacerlo y como se puede ver afectado </w:t>
+      </w:r>
+      <w:r>
+        <w:rPr>
+          <w:lang w:val="es-CO"/>
+        </w:rPr>
+        <w:t xml:space="preserve">el sistema si hay incluso solo </w:t>
+      </w:r>
+      <w:r>
+        <w:rPr>
+          <w:lang w:val="es-CO"/>
+        </w:rPr>
+        <w:t>un usuario que no haga esto de manera correcta.</w:t>
+      </w:r>
+      <w:r>
+        <w:rPr>
+          <w:lang w:val="es-CO"/>
+        </w:rPr>
+        <w:t xml:space="preserve"> Esto es importante ya que la mayoría de los usuarios no son conscientes de lo importante que puede llegar a ser mantener sus contraseñas secretas, ni de todo lo que pueden llegar a perder si alguien que sabe usarla la conoce. </w:t>
+      </w:r>
+      <w:r>
+        <w:rPr>
+          <w:lang w:val="es-CO"/>
+        </w:rPr>
+        <w:t>Así mismo</w:t>
+      </w:r>
+      <w:r>
+        <w:rPr>
+          <w:lang w:val="es-CO"/>
+        </w:rPr>
+        <w:t>,</w:t>
+      </w:r>
+      <w:r>
+        <w:rPr>
+          <w:lang w:val="es-CO"/>
+        </w:rPr>
+        <w:t xml:space="preserve"> se les podría enseñar a los usuarios a generar contraseñas de buena calidad que sean difíciles de encontrar. </w:t>
+      </w:r>
+      <w:r>
+        <w:rPr>
+          <w:lang w:val="es-CO"/>
+        </w:rPr>
+        <w:t>Esto iría de la mano con la propuesta anterior, y se debe a que los usuarios del común no entienden cómo fu</w:t>
+      </w:r>
+      <w:r>
+        <w:rPr>
+          <w:lang w:val="es-CO"/>
+        </w:rPr>
+        <w:t xml:space="preserve">ncionan las contraseñas ni los </w:t>
+      </w:r>
+      <w:proofErr w:type="spellStart"/>
+      <w:r>
+        <w:rPr>
+          <w:i/>
+          <w:lang w:val="es-CO"/>
+        </w:rPr>
+        <w:t>password</w:t>
+      </w:r>
+      <w:proofErr w:type="spellEnd"/>
+      <w:r>
+        <w:rPr>
+          <w:i/>
+          <w:lang w:val="es-CO"/>
+        </w:rPr>
+        <w:t>-crackers</w:t>
+      </w:r>
+      <w:r>
+        <w:rPr>
+          <w:lang w:val="es-CO"/>
+        </w:rPr>
+        <w:t xml:space="preserve"> y no </w:t>
+      </w:r>
+      <w:r>
+        <w:rPr>
+          <w:lang w:val="es-CO"/>
+        </w:rPr>
+        <w:t xml:space="preserve">conocen </w:t>
+      </w:r>
+      <w:r>
+        <w:rPr>
+          <w:lang w:val="es-CO"/>
+        </w:rPr>
+        <w:t>qué es una buena contraseña y qué no. De nada sirve que los usuarios quieran tener buenas contraseñas y las guarden bien si no se les da el conocimiento necesario para generar buenas contraseñas. Además, no es un conocimiento complicado</w:t>
+      </w:r>
+      <w:r>
+        <w:rPr>
+          <w:lang w:val="es-CO"/>
+        </w:rPr>
+        <w:t xml:space="preserve"> y les sirve en varios aspectos de su vida</w:t>
+      </w:r>
+      <w:r>
+        <w:rPr>
+          <w:lang w:val="es-CO"/>
+        </w:rPr>
+        <w:t xml:space="preserve">. </w:t>
+      </w:r>
+    </w:p>
+    <w:p>
+      <w:pPr>
+        <w:pStyle w:val="Prrafodelista"/>
         <w:numPr>
           <w:ilvl w:val="0"/>
           <w:numId w:val="7"/>
@@ -378,44 +755,44 @@
         <w:rPr>
           <w:lang w:val="es-CO"/>
         </w:rPr>
-        <w:t>Se podría implementar campañas de sensibilización acerca de la importancia de guardar de manera correcta las contraseñas, como hacerlo y como se puede ver afectado un usuario que no haga esto de manera correcta.</w:t>
-      </w:r>
-      <w:r>
-        <w:rPr>
-          <w:lang w:val="es-CO"/>
-        </w:rPr>
-        <w:t xml:space="preserve"> Esto es importante ya que la mayoría de los usuarios no son conscientes de lo importante que puede llegar a ser mantener sus contraseñas secretas, ni de todo lo que pueden llegar a perder si alguien que sabe usarla la conoce. </w:t>
-      </w:r>
-      <w:r>
-        <w:rPr>
-          <w:lang w:val="es-CO"/>
-        </w:rPr>
-        <w:t xml:space="preserve">Así mismo se les podría enseñar a los usuarios a generar contraseñas de buena calidad que sean difíciles de encontrar. </w:t>
-      </w:r>
-      <w:r>
-        <w:rPr>
-          <w:lang w:val="es-CO"/>
-        </w:rPr>
-        <w:t>Esto iría de la mano con la propuesta anterior, y se debe a que los usuarios del común no entienden cómo funcionan las contraseñas ni los “</w:t>
-      </w:r>
-      <w:proofErr w:type="spellStart"/>
-      <w:r>
-        <w:rPr>
-          <w:lang w:val="es-CO"/>
-        </w:rPr>
-        <w:t>password</w:t>
-      </w:r>
-      <w:proofErr w:type="spellEnd"/>
-      <w:r>
-        <w:rPr>
-          <w:lang w:val="es-CO"/>
-        </w:rPr>
-        <w:t xml:space="preserve">-crackers” y no deben saber qué es una buena contraseña y qué no. De nada sirve que los usuarios quieran tener buenas contraseñas y las guarden bien si no se les da el conocimiento necesario para generar buenas contraseñas. Además, no es un conocimiento complicado. </w:t>
-      </w:r>
-    </w:p>
-    <w:p>
-      <w:pPr>
-        <w:pStyle w:val="ListParagraph"/>
+        <w:t>Se pueden implementar algoritmos de cifrado un poco más p</w:t>
+      </w:r>
+      <w:r>
+        <w:rPr>
+          <w:lang w:val="es-CO"/>
+        </w:rPr>
+        <w:t xml:space="preserve">esados </w:t>
+      </w:r>
+      <w:r>
+        <w:rPr>
+          <w:lang w:val="es-CO"/>
+        </w:rPr>
+        <w:t xml:space="preserve">en tiempo de </w:t>
+      </w:r>
+      <w:proofErr w:type="gramStart"/>
+      <w:r>
+        <w:rPr>
+          <w:lang w:val="es-CO"/>
+        </w:rPr>
+        <w:t>computación</w:t>
+      </w:r>
+      <w:proofErr w:type="gramEnd"/>
+      <w:r>
+        <w:rPr>
+          <w:lang w:val="es-CO"/>
+        </w:rPr>
+        <w:t xml:space="preserve"> </w:t>
+      </w:r>
+      <w:r>
+        <w:rPr>
+          <w:lang w:val="es-CO"/>
+        </w:rPr>
+        <w:t xml:space="preserve">pero más seguros. En este punto valdría la pena hacer un análisis detallado sobre la importancia de la confidencialidad de cada tramo de la comunicación y la importancia de una respuesta rápida. Ya que, algoritmos más seguros implican más tiempo de cálculo lo que vuelve al sistema más lento. </w:t>
+      </w:r>
+    </w:p>
+    <w:p>
+      <w:pPr>
+        <w:pStyle w:val="Prrafodelista"/>
         <w:numPr>
           <w:ilvl w:val="0"/>
           <w:numId w:val="7"/>
@@ -429,25 +806,67 @@
         <w:rPr>
           <w:lang w:val="es-CO"/>
         </w:rPr>
-        <w:t>Se pueden implementar algoritmos de cifrado un poco más p</w:t>
-      </w:r>
-      <w:r>
-        <w:rPr>
-          <w:lang w:val="es-CO"/>
-        </w:rPr>
-        <w:t xml:space="preserve">esados pero que son más seguros. En este punto valdría la pena hacer un análisis detallado sobre la importancia de la </w:t>
-      </w:r>
-      <w:r>
-        <w:rPr>
-          <w:lang w:val="es-CO"/>
-        </w:rPr>
-        <w:lastRenderedPageBreak/>
-        <w:t xml:space="preserve">confidencialidad de cada tramo de la comunicación y la importancia de una respuesta rápida. Ya que, algoritmos más seguros implican más tiempo de cálculo lo que vuelve al sistema más lento. </w:t>
-      </w:r>
-    </w:p>
-    <w:p>
-      <w:pPr>
-        <w:pStyle w:val="ListParagraph"/>
+        <w:t xml:space="preserve">Se podría implementar un sistema de redundancia de información de tipo </w:t>
+      </w:r>
+      <w:r>
+        <w:rPr>
+          <w:i/>
+          <w:lang w:val="es-CO"/>
+        </w:rPr>
+        <w:t>back-up</w:t>
+      </w:r>
+      <w:r>
+        <w:rPr>
+          <w:lang w:val="es-CO"/>
+        </w:rPr>
+        <w:t xml:space="preserve"> que permita recuperar la información en caso de falla. </w:t>
+      </w:r>
+      <w:r>
+        <w:rPr>
+          <w:lang w:val="es-CO"/>
+        </w:rPr>
+        <w:t xml:space="preserve"> De nuevo, esta estrategia requiere de un análisis profundo de la importancia de los datos. No necesariamente se quiere poder recuperar tod</w:t>
+      </w:r>
+      <w:r>
+        <w:rPr>
+          <w:lang w:val="es-CO"/>
+        </w:rPr>
+        <w:t xml:space="preserve">os los datos en caso de falla y, </w:t>
+      </w:r>
+      <w:r>
+        <w:rPr>
+          <w:lang w:val="es-CO"/>
+        </w:rPr>
+        <w:t>además</w:t>
+      </w:r>
+      <w:r>
+        <w:rPr>
+          <w:lang w:val="es-CO"/>
+        </w:rPr>
+        <w:t>,</w:t>
+      </w:r>
+      <w:r>
+        <w:rPr>
+          <w:lang w:val="es-CO"/>
+        </w:rPr>
+        <w:t xml:space="preserve"> hay que determinar qué tipos de fallas se van a considerar. Por ejemplo, ¿los datos son tan esenciales que se tendrán planes de contingencia ante fallas tan graves como la destrucción de toda la sede de la entidad?  O, ¿solo tendremos en cuenta la posibilidad de que el servidor se dañe? Esto implica medidas muy diferentes y también costos muy diferentes. La primera opción requiere tener un respaldo constante en otra sede y la segunda solo tener un servidor de respaldo</w:t>
+      </w:r>
+      <w:r>
+        <w:rPr>
+          <w:lang w:val="es-CO"/>
+        </w:rPr>
+        <w:t>, lo cuál sería mucho más viable en términos monetarios (en especial para una entidad gubernamental cuyo presupuesto es controlado)</w:t>
+      </w:r>
+      <w:r>
+        <w:rPr>
+          <w:lang w:val="es-CO"/>
+        </w:rPr>
+        <w:t>.</w:t>
+      </w:r>
+    </w:p>
+    <w:p>
+      <w:pPr>
+        <w:pStyle w:val="Prrafodelista"/>
         <w:numPr>
           <w:ilvl w:val="0"/>
           <w:numId w:val="7"/>
@@ -461,18 +880,24 @@
         <w:rPr>
           <w:lang w:val="es-CO"/>
         </w:rPr>
-        <w:t xml:space="preserve">Se podría implementar un sistema de redundancia de información de tipo “back-up” que permita recuperar la información en caso de falla. </w:t>
-      </w:r>
-      <w:r>
-        <w:rPr>
-          <w:lang w:val="es-CO"/>
-        </w:rPr>
-        <w:t xml:space="preserve"> De nuevo, esta estrategia requiere de un análisis profundo de la importancia de los datos. No necesariamente se quiere poder recuperar todos los datos en caso de falla y además hay que determinar qué tipos de fallas se van a considerar. Por ejemplo, ¿los datos son tan esenciales que se tendrán planes de contingencia ante fallas tan graves como la destrucción de toda la sede de la entidad?  O, ¿solo tendremos en cuenta la posibilidad de que el servidor se dañe? Esto implica medidas muy diferentes y también costos muy diferentes. La primera opción requiere tener un respaldo constante en otra sede y la segunda solo tener un servidor de respaldo.</w:t>
-      </w:r>
-    </w:p>
-    <w:p>
-      <w:pPr>
-        <w:pStyle w:val="ListParagraph"/>
+        <w:t>Se debería implementar en el protocolo de conexión un control sobre el número de peticiones hechas por un mismo usuario para evitar ataques DOS.</w:t>
+      </w:r>
+      <w:r>
+        <w:rPr>
+          <w:lang w:val="es-CO"/>
+        </w:rPr>
+        <w:t xml:space="preserve"> Esto se puede hacer directamente en el código del protocolo al leer la IP del cliente y contar el número de peticiones hechas. Se debe establecer lo que es un número de peticiones normal y máximo. Al establecer esto el sistema quedaría protegido ante ataques DOS. </w:t>
+      </w:r>
+      <w:r>
+        <w:rPr>
+          <w:lang w:val="es-CO"/>
+        </w:rPr>
+        <w:t>Cabe resaltar que en una oficina con 10 equipos y 10 empleados atendiendo personas sobre sus pensiones, el máximo posible son 10 peticiones en 1 segundo.</w:t>
+      </w:r>
+    </w:p>
+    <w:p>
+      <w:pPr>
+        <w:pStyle w:val="Prrafodelista"/>
         <w:numPr>
           <w:ilvl w:val="0"/>
           <w:numId w:val="7"/>
@@ -486,31 +911,33 @@
         <w:rPr>
           <w:lang w:val="es-CO"/>
         </w:rPr>
-        <w:t>Se debería implementar en el protocolo de conexión un control sobre el número de peticiones hechas por un mismo usuario para evitar ataques DOS.</w:t>
-      </w:r>
-      <w:r>
-        <w:rPr>
-          <w:lang w:val="es-CO"/>
-        </w:rPr>
-        <w:t xml:space="preserve"> Esto se puede hacer directamente en el código del protocolo al leer la IP del cliente y contar el número de peticiones hechas. Se debe establecer lo que es un número de peticiones normal y máximo. Al establecer esto el sistema quedaría protegido ante ataques DOS. </w:t>
-      </w:r>
-    </w:p>
-    <w:p>
-      <w:pPr>
-        <w:rPr>
-          <w:lang w:val="es-CO"/>
-        </w:rPr>
-      </w:pPr>
-    </w:p>
-    <w:p>
-      <w:pPr>
-        <w:rPr>
-          <w:lang w:val="es-CO"/>
-        </w:rPr>
-      </w:pPr>
-    </w:p>
-    <w:p>
-      <w:pPr>
+        <w:t xml:space="preserve">Para resolver el problema de la conexión insegura entre las oficinas se puede montar un VPN sencillo que requiera autenticación </w:t>
+      </w:r>
+      <w:r>
+        <w:rPr>
+          <w:lang w:val="es-CO"/>
+        </w:rPr>
+        <w:t xml:space="preserve">del gerente de la oficina. Esto solo requiere configurar el </w:t>
+      </w:r>
+      <w:proofErr w:type="spellStart"/>
+      <w:r>
+        <w:rPr>
+          <w:i/>
+          <w:lang w:val="es-CO"/>
+        </w:rPr>
+        <w:t>router</w:t>
+      </w:r>
+      <w:proofErr w:type="spellEnd"/>
+      <w:r>
+        <w:rPr>
+          <w:lang w:val="es-ES"/>
+        </w:rPr>
+        <w:t xml:space="preserve"> de cada oficina para conectarse al servidor principal. </w:t>
+      </w:r>
+    </w:p>
+    <w:p>
+      <w:pPr>
+        <w:pStyle w:val="Prrafodelista"/>
         <w:jc w:val="both"/>
         <w:rPr>
           <w:lang w:val="es-CO"/>
@@ -520,25 +947,16 @@
         <w:rPr>
           <w:lang w:val="es-CO"/>
         </w:rPr>
-        <w:t>Como todo sistema, la mayor debilidad del mismo está en su eslabón más débil. En este caso, como en muchos otros su eslabón débil está en los usuarios, quienes seguramente no serán cuidadosos con sus contraseñas de acceso</w:t>
-      </w:r>
-      <w:r>
-        <w:rPr>
-          <w:lang w:val="es-CO"/>
-        </w:rPr>
-        <w:t xml:space="preserve"> o protección de los equipos donde acceden</w:t>
-      </w:r>
-      <w:r>
-        <w:rPr>
-          <w:lang w:val="es-CO"/>
-        </w:rPr>
-        <w:t>.</w:t>
-      </w:r>
-      <w:r>
-        <w:rPr>
-          <w:lang w:val="es-CO"/>
-        </w:rPr>
-        <w:t xml:space="preserve"> Esto daría accesos indebidos a personas maliciosas.</w:t>
+        <w:lastRenderedPageBreak/>
+        <w:t>Además</w:t>
+      </w:r>
+      <w:bookmarkStart w:id="0" w:name="_GoBack"/>
+      <w:bookmarkEnd w:id="0"/>
+      <w:r>
+        <w:rPr>
+          <w:lang w:val="es-CO"/>
+        </w:rPr>
+        <w:t>, el sistema debería apegarse al estándar HTTPS que, hoy en día, cuesta muy poco implementar y mantener y le da bastante seguridad al sistema. Esta certificación podría incluso ser interna para que la entidad no tenga que pagar a terceros.</w:t>
       </w:r>
     </w:p>
     <w:p>
@@ -548,289 +966,6 @@
           <w:lang w:val="es-CO"/>
         </w:rPr>
       </w:pPr>
-      <w:r>
-        <w:rPr>
-          <w:lang w:val="es-CO"/>
-        </w:rPr>
-        <w:t xml:space="preserve">Para el sistema de apoyo a Colpensiones se instauraron muchos diferentes algoritmos de </w:t>
-      </w:r>
-      <w:r>
-        <w:rPr>
-          <w:lang w:val="es-CO"/>
-        </w:rPr>
-        <w:t>cifrado</w:t>
-      </w:r>
-      <w:r>
-        <w:rPr>
-          <w:lang w:val="es-CO"/>
-        </w:rPr>
-        <w:t xml:space="preserve"> para probar los mismos.</w:t>
-      </w:r>
-      <w:r>
-        <w:rPr>
-          <w:lang w:val="es-CO"/>
-        </w:rPr>
-        <w:t xml:space="preserve"> Se sabe que algunos de ellos ya </w:t>
-      </w:r>
-      <w:r>
-        <w:rPr>
-          <w:lang w:val="es-CO"/>
-        </w:rPr>
-        <w:t xml:space="preserve">han sido vulnerados y </w:t>
-      </w:r>
-      <w:r>
-        <w:rPr>
-          <w:lang w:val="es-CO"/>
-        </w:rPr>
-        <w:t>están fuera de uso, como el DES y RC4</w:t>
-      </w:r>
-      <w:r>
-        <w:rPr>
-          <w:lang w:val="es-CO"/>
-        </w:rPr>
-        <w:t>, por ende, su fiabilidad es dudosa.</w:t>
-      </w:r>
-      <w:r>
-        <w:rPr>
-          <w:lang w:val="es-CO"/>
-        </w:rPr>
-        <w:t xml:space="preserve"> Esto permi</w:t>
-      </w:r>
-      <w:r>
-        <w:rPr>
-          <w:lang w:val="es-CO"/>
-        </w:rPr>
-        <w:t>ti</w:t>
-      </w:r>
-      <w:r>
-        <w:rPr>
-          <w:lang w:val="es-CO"/>
-        </w:rPr>
-        <w:t xml:space="preserve">ría que </w:t>
-      </w:r>
-      <w:r>
-        <w:rPr>
-          <w:lang w:val="es-CO"/>
-        </w:rPr>
-        <w:t>un atacante por fuerza bruta entrara con relativa facilidad.</w:t>
-      </w:r>
-    </w:p>
-    <w:p>
-      <w:pPr>
-        <w:jc w:val="both"/>
-        <w:rPr>
-          <w:lang w:val="es-CO"/>
-        </w:rPr>
-      </w:pPr>
-      <w:r>
-        <w:rPr>
-          <w:lang w:val="es-CO"/>
-        </w:rPr>
-        <w:t xml:space="preserve">Dentro de las amenazas que se encuentran en el sistema están las comunicaciones inseguras en las que se comunican los clientes con el servidor en las cuáles se podría presentar </w:t>
-      </w:r>
-      <w:proofErr w:type="spellStart"/>
-      <w:r>
-        <w:rPr>
-          <w:i/>
-          <w:lang w:val="es-CO"/>
-        </w:rPr>
-        <w:t>spoofing</w:t>
-      </w:r>
-      <w:proofErr w:type="spellEnd"/>
-      <w:r>
-        <w:rPr>
-          <w:lang w:val="es-CO"/>
-        </w:rPr>
-        <w:t xml:space="preserve"> o suplantación y espionaje</w:t>
-      </w:r>
-      <w:r>
-        <w:rPr>
-          <w:lang w:val="es-CO"/>
-        </w:rPr>
-        <w:t xml:space="preserve"> para robo de los datos transmitidos</w:t>
-      </w:r>
-      <w:r>
-        <w:rPr>
-          <w:lang w:val="es-CO"/>
-        </w:rPr>
-        <w:t>. Este caso no está considerado dentro del alcance del proyecto, pero es recomendable que Colpensiones evalúe sus sistemas de conexión.</w:t>
-      </w:r>
-    </w:p>
-    <w:p>
-      <w:pPr>
-        <w:jc w:val="both"/>
-        <w:rPr>
-          <w:lang w:val="es-CO"/>
-        </w:rPr>
-      </w:pPr>
-      <w:r>
-        <w:rPr>
-          <w:lang w:val="es-CO"/>
-        </w:rPr>
-        <w:t xml:space="preserve">Otra amenaza posible se halla en el almacenamiento de datos del sistema. En este caso no se conoce cómo está montado el servidor de Colpensiones, por </w:t>
-      </w:r>
-      <w:r>
-        <w:rPr>
-          <w:lang w:val="es-CO"/>
-        </w:rPr>
-        <w:t>ende,</w:t>
-      </w:r>
-      <w:r>
-        <w:rPr>
-          <w:lang w:val="es-CO"/>
-        </w:rPr>
-        <w:t xml:space="preserve"> no se puede saber si</w:t>
-      </w:r>
-      <w:r>
-        <w:rPr>
-          <w:lang w:val="es-CO"/>
-        </w:rPr>
-        <w:t xml:space="preserve"> los datos están protegidos contra amenazas o encriptados adecuadamente. </w:t>
-      </w:r>
-      <w:r>
-        <w:rPr>
-          <w:lang w:val="es-CO"/>
-        </w:rPr>
-        <w:t>Se confía que dentro del diseño del servidor haya sido tenido en cuenta</w:t>
-      </w:r>
-      <w:r>
-        <w:rPr>
-          <w:lang w:val="es-CO"/>
-        </w:rPr>
-        <w:t>. En caso de no estarlo, se expone toda la información sensible de los usuarios, sus ahorros y pensiones.</w:t>
-      </w:r>
-    </w:p>
-    <w:p>
-      <w:pPr>
-        <w:jc w:val="both"/>
-        <w:rPr>
-          <w:lang w:val="es-CO"/>
-        </w:rPr>
-      </w:pPr>
-      <w:r>
-        <w:rPr>
-          <w:lang w:val="es-CO"/>
-        </w:rPr>
-        <w:t xml:space="preserve">Además, se desconoce si se generan </w:t>
-      </w:r>
-      <w:proofErr w:type="spellStart"/>
-      <w:r>
-        <w:rPr>
-          <w:i/>
-          <w:lang w:val="es-CO"/>
-        </w:rPr>
-        <w:t>logs</w:t>
-      </w:r>
-      <w:proofErr w:type="spellEnd"/>
-      <w:r>
-        <w:rPr>
-          <w:lang w:val="es-CO"/>
-        </w:rPr>
-        <w:t xml:space="preserve"> (registros) adecuados de las actividades en el sistema, sin </w:t>
-      </w:r>
-      <w:r>
-        <w:rPr>
-          <w:lang w:val="es-CO"/>
-        </w:rPr>
-        <w:t>embargo,</w:t>
-      </w:r>
-      <w:r>
-        <w:rPr>
-          <w:lang w:val="es-CO"/>
-        </w:rPr>
-        <w:t xml:space="preserve"> se sabe que el cliente no lo hace.</w:t>
-      </w:r>
-      <w:r>
-        <w:rPr>
-          <w:lang w:val="es-CO"/>
-        </w:rPr>
-        <w:t xml:space="preserve"> </w:t>
-      </w:r>
-      <w:r>
-        <w:rPr>
-          <w:lang w:val="es-CO"/>
-        </w:rPr>
-        <w:t>Esto no permitiría que, en caso de una intrusión, se supiese de dónde vino el ataque o cómo sucedió.</w:t>
-      </w:r>
-    </w:p>
-    <w:p>
-      <w:pPr>
-        <w:jc w:val="both"/>
-        <w:rPr>
-          <w:lang w:val="es-CO"/>
-        </w:rPr>
-      </w:pPr>
-      <w:r>
-        <w:rPr>
-          <w:lang w:val="es-CO"/>
-        </w:rPr>
-        <w:lastRenderedPageBreak/>
-        <w:t>Por otro lado, no se han hecho pruebas de penetración, carga o y rendimiento, por ende, si se libera a producción se podrían explotar vulnerabilidades no revisadas. Esto es especialm</w:t>
-      </w:r>
-      <w:r>
-        <w:rPr>
-          <w:lang w:val="es-CO"/>
-        </w:rPr>
-        <w:t>ente peligroso ya que se maneja información sensible de los usuarios que podría ser usada para suplantarlos.</w:t>
-      </w:r>
-    </w:p>
-    <w:p>
-      <w:pPr>
-        <w:jc w:val="both"/>
-        <w:rPr>
-          <w:lang w:val="es-CO"/>
-        </w:rPr>
-      </w:pPr>
-      <w:r>
-        <w:rPr>
-          <w:lang w:val="es-CO"/>
-        </w:rPr>
-        <w:t xml:space="preserve">Para solucionar todas estas debilidades del sistema </w:t>
-      </w:r>
-      <w:r>
-        <w:rPr>
-          <w:lang w:val="es-CO"/>
-        </w:rPr>
-        <w:t>Colpensiones debe extender el alcance del proyecto</w:t>
-      </w:r>
-      <w:r>
-        <w:rPr>
-          <w:lang w:val="es-CO"/>
-        </w:rPr>
-        <w:t>. Entre las cosas que se deben hacer es</w:t>
-      </w:r>
-      <w:r>
-        <w:rPr>
-          <w:lang w:val="es-CO"/>
-        </w:rPr>
-        <w:t xml:space="preserve"> incluir el VPN a todos los clientes, el aislamiento del servidor,</w:t>
-      </w:r>
-      <w:r>
-        <w:rPr>
-          <w:lang w:val="es-CO"/>
-        </w:rPr>
-        <w:t xml:space="preserve"> la administración de cuentas de usuarios tanto de acceso a equipos como de acceso a red y sistema, eliminar los algoritmos inseguros con consultoría sobre seguridad. Además, se debe dar tiempo a pruebas de penetración, ojalá con acceso a código del servidor, exigir </w:t>
-      </w:r>
-      <w:proofErr w:type="spellStart"/>
-      <w:r>
-        <w:rPr>
-          <w:lang w:val="es-CO"/>
-        </w:rPr>
-        <w:t>logs</w:t>
-      </w:r>
-      <w:proofErr w:type="spellEnd"/>
-      <w:r>
-        <w:rPr>
-          <w:lang w:val="es-CO"/>
-        </w:rPr>
-        <w:t xml:space="preserve"> de servidor, réplicas</w:t>
-      </w:r>
-      <w:r>
-        <w:rPr>
-          <w:lang w:val="es-CO"/>
-        </w:rPr>
-        <w:t xml:space="preserve"> del mismo y balanceadores de carga detrás de un firewall para proteger las máquinas.  Todas estas soluciones deben ser implementadas en simultáneo ya que no se hace seguro un sistema con una puerta trasera obvia.</w:t>
-      </w:r>
     </w:p>
     <w:sectPr>
       <w:headerReference w:type="default" r:id="rId7"/>
@@ -897,7 +1032,7 @@
 <w:hdr xmlns:wpc="http://schemas.microsoft.com/office/word/2010/wordprocessingCanvas" xmlns:cx="http://schemas.microsoft.com/office/drawing/2014/chartex" xmlns:cx1="http://schemas.microsoft.com/office/drawing/2015/9/8/chartex" xmlns:cx2="http://schemas.microsoft.com/office/drawing/2015/10/21/chartex" xmlns:cx3="http://schemas.microsoft.com/office/drawing/2016/5/9/chartex" xmlns:cx4="http://schemas.microsoft.com/office/drawing/2016/5/10/chartex" xmlns:cx5="http://schemas.microsoft.com/office/drawing/2016/5/11/chartex" xmlns:mc="http://schemas.openxmlformats.org/markup-compatibility/2006" xmlns:o="urn:schemas-microsoft-com:office:office" xmlns:r="http://schemas.openxmlformats.org/officeDocument/2006/relationships" xmlns:m="http://schemas.openxmlformats.org/officeDocument/2006/math" xmlns:v="urn:schemas-microsoft-com:vml" xmlns:wp14="http://schemas.microsoft.com/office/word/2010/wordprocessingDrawing" xmlns:wp="http://schemas.openxmlformats.org/drawingml/2006/wordprocessingDrawing" xmlns:w10="urn:schemas-microsoft-com:office:word" xmlns:w="http://schemas.openxmlformats.org/wordprocessingml/2006/main" xmlns:w14="http://schemas.microsoft.com/office/word/2010/wordml" xmlns:w15="http://schemas.microsoft.com/office/word/2012/wordml" xmlns:w16se="http://schemas.microsoft.com/office/word/2015/wordml/symex" xmlns:wpg="http://schemas.microsoft.com/office/word/2010/wordprocessingGroup" xmlns:wpi="http://schemas.microsoft.com/office/word/2010/wordprocessingInk" xmlns:wne="http://schemas.microsoft.com/office/word/2006/wordml" xmlns:wps="http://schemas.microsoft.com/office/word/2010/wordprocessingShape" mc:Ignorable="w14 w15 w16se wp14">
   <w:p>
     <w:pPr>
-      <w:pStyle w:val="Header"/>
+      <w:pStyle w:val="Encabezado"/>
       <w:rPr>
         <w:lang w:val="es-CO"/>
       </w:rPr>
@@ -925,7 +1060,7 @@
   </w:p>
   <w:p>
     <w:pPr>
-      <w:pStyle w:val="Header"/>
+      <w:pStyle w:val="Encabezado"/>
       <w:rPr>
         <w:lang w:val="es-CO"/>
       </w:rPr>
@@ -939,7 +1074,7 @@
   </w:p>
   <w:p>
     <w:pPr>
-      <w:pStyle w:val="Header"/>
+      <w:pStyle w:val="Encabezado"/>
       <w:rPr>
         <w:lang w:val="es-CO"/>
       </w:rPr>
@@ -2060,11 +2195,11 @@
     <w:name w:val="Normal"/>
     <w:qFormat/>
   </w:style>
-  <w:style w:type="paragraph" w:styleId="Heading1">
+  <w:style w:type="paragraph" w:styleId="Ttulo1">
     <w:name w:val="heading 1"/>
     <w:basedOn w:val="Normal"/>
     <w:next w:val="Normal"/>
-    <w:link w:val="Heading1Char"/>
+    <w:link w:val="Ttulo1Car"/>
     <w:uiPriority w:val="9"/>
     <w:qFormat/>
     <w:rsid w:val="00035E31"/>
@@ -2081,13 +2216,12 @@
       <w:szCs w:val="32"/>
     </w:rPr>
   </w:style>
-  <w:style w:type="character" w:default="1" w:styleId="DefaultParagraphFont">
+  <w:style w:type="character" w:default="1" w:styleId="Fuentedeprrafopredeter">
     <w:name w:val="Default Paragraph Font"/>
     <w:uiPriority w:val="1"/>
-    <w:semiHidden/>
     <w:unhideWhenUsed/>
   </w:style>
-  <w:style w:type="table" w:default="1" w:styleId="TableNormal">
+  <w:style w:type="table" w:default="1" w:styleId="Tablanormal">
     <w:name w:val="Normal Table"/>
     <w:uiPriority w:val="99"/>
     <w:semiHidden/>
@@ -2102,16 +2236,16 @@
       </w:tblCellMar>
     </w:tblPr>
   </w:style>
-  <w:style w:type="numbering" w:default="1" w:styleId="NoList">
+  <w:style w:type="numbering" w:default="1" w:styleId="Sinlista">
     <w:name w:val="No List"/>
     <w:uiPriority w:val="99"/>
     <w:semiHidden/>
     <w:unhideWhenUsed/>
   </w:style>
-  <w:style w:type="paragraph" w:styleId="Header">
+  <w:style w:type="paragraph" w:styleId="Encabezado">
     <w:name w:val="header"/>
     <w:basedOn w:val="Normal"/>
-    <w:link w:val="HeaderChar"/>
+    <w:link w:val="EncabezadoCar"/>
     <w:uiPriority w:val="99"/>
     <w:unhideWhenUsed/>
     <w:rsid w:val="00035E31"/>
@@ -2123,17 +2257,17 @@
       <w:spacing w:after="0" w:line="240" w:lineRule="auto"/>
     </w:pPr>
   </w:style>
-  <w:style w:type="character" w:customStyle="1" w:styleId="HeaderChar">
-    <w:name w:val="Header Char"/>
-    <w:basedOn w:val="DefaultParagraphFont"/>
-    <w:link w:val="Header"/>
+  <w:style w:type="character" w:customStyle="1" w:styleId="EncabezadoCar">
+    <w:name w:val="Encabezado Car"/>
+    <w:basedOn w:val="Fuentedeprrafopredeter"/>
+    <w:link w:val="Encabezado"/>
     <w:uiPriority w:val="99"/>
     <w:rsid w:val="00035E31"/>
   </w:style>
-  <w:style w:type="paragraph" w:styleId="Footer">
+  <w:style w:type="paragraph" w:styleId="Piedepgina">
     <w:name w:val="footer"/>
     <w:basedOn w:val="Normal"/>
-    <w:link w:val="FooterChar"/>
+    <w:link w:val="PiedepginaCar"/>
     <w:uiPriority w:val="99"/>
     <w:unhideWhenUsed/>
     <w:rsid w:val="00035E31"/>
@@ -2145,18 +2279,18 @@
       <w:spacing w:after="0" w:line="240" w:lineRule="auto"/>
     </w:pPr>
   </w:style>
-  <w:style w:type="character" w:customStyle="1" w:styleId="FooterChar">
-    <w:name w:val="Footer Char"/>
-    <w:basedOn w:val="DefaultParagraphFont"/>
-    <w:link w:val="Footer"/>
+  <w:style w:type="character" w:customStyle="1" w:styleId="PiedepginaCar">
+    <w:name w:val="Pie de página Car"/>
+    <w:basedOn w:val="Fuentedeprrafopredeter"/>
+    <w:link w:val="Piedepgina"/>
     <w:uiPriority w:val="99"/>
     <w:rsid w:val="00035E31"/>
   </w:style>
-  <w:style w:type="paragraph" w:styleId="Title">
+  <w:style w:type="paragraph" w:styleId="Ttulo">
     <w:name w:val="Title"/>
     <w:basedOn w:val="Normal"/>
     <w:next w:val="Normal"/>
-    <w:link w:val="TitleChar"/>
+    <w:link w:val="TtuloCar"/>
     <w:uiPriority w:val="10"/>
     <w:qFormat/>
     <w:rsid w:val="00035E31"/>
@@ -2172,10 +2306,10 @@
       <w:szCs w:val="56"/>
     </w:rPr>
   </w:style>
-  <w:style w:type="character" w:customStyle="1" w:styleId="TitleChar">
-    <w:name w:val="Title Char"/>
-    <w:basedOn w:val="DefaultParagraphFont"/>
-    <w:link w:val="Title"/>
+  <w:style w:type="character" w:customStyle="1" w:styleId="TtuloCar">
+    <w:name w:val="Título Car"/>
+    <w:basedOn w:val="Fuentedeprrafopredeter"/>
+    <w:link w:val="Ttulo"/>
     <w:uiPriority w:val="10"/>
     <w:rsid w:val="00035E31"/>
     <w:rPr>
@@ -2186,10 +2320,10 @@
       <w:szCs w:val="56"/>
     </w:rPr>
   </w:style>
-  <w:style w:type="character" w:customStyle="1" w:styleId="Heading1Char">
-    <w:name w:val="Heading 1 Char"/>
-    <w:basedOn w:val="DefaultParagraphFont"/>
-    <w:link w:val="Heading1"/>
+  <w:style w:type="character" w:customStyle="1" w:styleId="Ttulo1Car">
+    <w:name w:val="Título 1 Car"/>
+    <w:basedOn w:val="Fuentedeprrafopredeter"/>
+    <w:link w:val="Ttulo1"/>
     <w:uiPriority w:val="9"/>
     <w:rsid w:val="00035E31"/>
     <w:rPr>
@@ -2199,7 +2333,7 @@
       <w:szCs w:val="32"/>
     </w:rPr>
   </w:style>
-  <w:style w:type="paragraph" w:styleId="ListParagraph">
+  <w:style w:type="paragraph" w:styleId="Prrafodelista">
     <w:name w:val="List Paragraph"/>
     <w:basedOn w:val="Normal"/>
     <w:uiPriority w:val="34"/>

</xml_diff>